<commit_message>
change on rapport[add and correction]
</commit_message>
<xml_diff>
--- a/RAPPORT DE STAGE.docx
+++ b/RAPPORT DE STAGE.docx
@@ -7376,7 +7376,7 @@
               <w:szCs w:val="24"/>
               <w:lang w:val="fr-FR"/>
             </w:rPr>
-            <w:t>A la suite</w:t>
+            <w:t xml:space="preserve">A la suite </w:t>
           </w:r>
           <w:r>
             <w:rPr>
@@ -7385,7 +7385,7 @@
               <w:szCs w:val="24"/>
               <w:lang w:val="fr-FR"/>
             </w:rPr>
-            <w:t xml:space="preserve"> de ce </w:t>
+            <w:t xml:space="preserve">de ce </w:t>
           </w:r>
           <w:r>
             <w:rPr>
@@ -12211,7 +12211,7 @@
           <w:b/>
           <w:bCs/>
         </w:rPr>
-        <w:t>courriels;</w:t>
+        <w:t>courriels ;</w:t>
       </w:r>
       <w:r>
         <w:rPr>
@@ -12225,7 +12225,7 @@
           <w:b/>
           <w:bCs/>
         </w:rPr>
-        <w:t>WhatsApp;</w:t>
+        <w:t>WhatsApp ;</w:t>
       </w:r>
       <w:r>
         <w:rPr>
@@ -12953,7 +12953,13 @@
         <w:t>à</w:t>
       </w:r>
       <w:r>
-        <w:t xml:space="preserve"> une entreprise , seule l’option de </w:t>
+        <w:t xml:space="preserve"> une </w:t>
+      </w:r>
+      <w:r>
+        <w:t>entreprise,</w:t>
+      </w:r>
+      <w:r>
+        <w:t xml:space="preserve"> seule l’option de </w:t>
       </w:r>
       <w:r>
         <w:rPr>
@@ -12963,13 +12969,22 @@
         <w:t xml:space="preserve">connexion </w:t>
       </w:r>
       <w:r>
-        <w:t xml:space="preserve"> est possible (pour des raisons de sécurité ) néanmoins les  utilisat</w:t>
-      </w:r>
-      <w:r>
-        <w:t>eur</w:t>
-      </w:r>
-      <w:r>
-        <w:t>s sont inscrits par l’Administrateur (</w:t>
+        <w:t>est</w:t>
+      </w:r>
+      <w:r>
+        <w:t xml:space="preserve"> possible (pour des raisons de </w:t>
+      </w:r>
+      <w:r>
+        <w:t>sécurité)</w:t>
+      </w:r>
+      <w:r>
+        <w:t xml:space="preserve"> néanmoins </w:t>
+      </w:r>
+      <w:r>
+        <w:t>les utilisateurs</w:t>
+      </w:r>
+      <w:r>
+        <w:t xml:space="preserve"> sont inscrits par l’Administrateur (</w:t>
       </w:r>
       <w:r>
         <w:rPr>
@@ -12984,29 +12999,19 @@
       <w:r>
         <w:t xml:space="preserve">L’application </w:t>
       </w:r>
-      <w:proofErr w:type="spellStart"/>
-      <w:r>
-        <w:t>int</w:t>
-      </w:r>
-      <w:r>
-        <w:t>é</w:t>
-      </w:r>
-      <w:r>
-        <w:t>ragit</w:t>
-      </w:r>
-      <w:proofErr w:type="spellEnd"/>
+      <w:r>
+        <w:t>interagit</w:t>
+      </w:r>
       <w:r>
         <w:t xml:space="preserve"> selon le </w:t>
       </w:r>
-      <w:proofErr w:type="spellStart"/>
       <w:r>
         <w:rPr>
           <w:b/>
           <w:bCs/>
         </w:rPr>
-        <w:t>role</w:t>
-      </w:r>
-      <w:proofErr w:type="spellEnd"/>
+        <w:t>rôle</w:t>
+      </w:r>
       <w:r>
         <w:rPr>
           <w:b/>
@@ -13238,7 +13243,7 @@
               <w:rPr>
                 <w:rFonts w:ascii="Times New Roman" w:hAnsi="Times New Roman" w:cs="Times New Roman"/>
               </w:rPr>
-              <w:t>oui</w:t>
+              <w:t>Oui</w:t>
             </w:r>
           </w:p>
         </w:tc>
@@ -13259,7 +13264,7 @@
               <w:rPr>
                 <w:rFonts w:ascii="Times New Roman" w:hAnsi="Times New Roman" w:cs="Times New Roman"/>
               </w:rPr>
-              <w:t>non</w:t>
+              <w:t>Non</w:t>
             </w:r>
           </w:p>
         </w:tc>
@@ -13280,7 +13285,7 @@
               <w:rPr>
                 <w:rFonts w:ascii="Times New Roman" w:hAnsi="Times New Roman" w:cs="Times New Roman"/>
               </w:rPr>
-              <w:t>non</w:t>
+              <w:t>Non</w:t>
             </w:r>
           </w:p>
         </w:tc>
@@ -13359,7 +13364,7 @@
               <w:rPr>
                 <w:rFonts w:ascii="Times New Roman" w:hAnsi="Times New Roman" w:cs="Times New Roman"/>
               </w:rPr>
-              <w:t>non</w:t>
+              <w:t>Non</w:t>
             </w:r>
           </w:p>
         </w:tc>
@@ -13380,7 +13385,7 @@
               <w:rPr>
                 <w:rFonts w:ascii="Times New Roman" w:hAnsi="Times New Roman" w:cs="Times New Roman"/>
               </w:rPr>
-              <w:t>non</w:t>
+              <w:t>Non</w:t>
             </w:r>
           </w:p>
         </w:tc>
@@ -13426,7 +13431,7 @@
               <w:rPr>
                 <w:rFonts w:ascii="Times New Roman" w:hAnsi="Times New Roman" w:cs="Times New Roman"/>
               </w:rPr>
-              <w:t>oui</w:t>
+              <w:t>Oui</w:t>
             </w:r>
           </w:p>
         </w:tc>
@@ -13447,7 +13452,7 @@
               <w:rPr>
                 <w:rFonts w:ascii="Times New Roman" w:hAnsi="Times New Roman" w:cs="Times New Roman"/>
               </w:rPr>
-              <w:t>oui</w:t>
+              <w:t>Oui</w:t>
             </w:r>
           </w:p>
         </w:tc>
@@ -13468,7 +13473,7 @@
               <w:rPr>
                 <w:rFonts w:ascii="Times New Roman" w:hAnsi="Times New Roman" w:cs="Times New Roman"/>
               </w:rPr>
-              <w:t>oui</w:t>
+              <w:t>Oui</w:t>
             </w:r>
           </w:p>
         </w:tc>
@@ -13511,7 +13516,7 @@
               <w:rPr>
                 <w:rFonts w:ascii="Times New Roman" w:hAnsi="Times New Roman" w:cs="Times New Roman"/>
               </w:rPr>
-              <w:t>oui</w:t>
+              <w:t>Oui</w:t>
             </w:r>
           </w:p>
         </w:tc>
@@ -13532,7 +13537,7 @@
               <w:rPr>
                 <w:rFonts w:ascii="Times New Roman" w:hAnsi="Times New Roman" w:cs="Times New Roman"/>
               </w:rPr>
-              <w:t>oui</w:t>
+              <w:t>Oui</w:t>
             </w:r>
           </w:p>
         </w:tc>
@@ -13553,7 +13558,7 @@
               <w:rPr>
                 <w:rFonts w:ascii="Times New Roman" w:hAnsi="Times New Roman" w:cs="Times New Roman"/>
               </w:rPr>
-              <w:t>oui</w:t>
+              <w:t>Oui</w:t>
             </w:r>
           </w:p>
         </w:tc>
@@ -13599,7 +13604,7 @@
               <w:rPr>
                 <w:rFonts w:ascii="Times New Roman" w:hAnsi="Times New Roman" w:cs="Times New Roman"/>
               </w:rPr>
-              <w:t>oui</w:t>
+              <w:t>Oui</w:t>
             </w:r>
           </w:p>
         </w:tc>
@@ -13620,7 +13625,7 @@
               <w:rPr>
                 <w:rFonts w:ascii="Times New Roman" w:hAnsi="Times New Roman" w:cs="Times New Roman"/>
               </w:rPr>
-              <w:t>oui</w:t>
+              <w:t>Oui</w:t>
             </w:r>
           </w:p>
         </w:tc>
@@ -13641,7 +13646,7 @@
               <w:rPr>
                 <w:rFonts w:ascii="Times New Roman" w:hAnsi="Times New Roman" w:cs="Times New Roman"/>
               </w:rPr>
-              <w:t>non</w:t>
+              <w:t>Non</w:t>
             </w:r>
           </w:p>
         </w:tc>
@@ -13684,7 +13689,7 @@
               <w:rPr>
                 <w:rFonts w:ascii="Times New Roman" w:hAnsi="Times New Roman" w:cs="Times New Roman"/>
               </w:rPr>
-              <w:t>oui</w:t>
+              <w:t>Oui</w:t>
             </w:r>
           </w:p>
         </w:tc>
@@ -13705,7 +13710,7 @@
               <w:rPr>
                 <w:rFonts w:ascii="Times New Roman" w:hAnsi="Times New Roman" w:cs="Times New Roman"/>
               </w:rPr>
-              <w:t>oui</w:t>
+              <w:t>Oui</w:t>
             </w:r>
           </w:p>
         </w:tc>
@@ -13726,7 +13731,7 @@
               <w:rPr>
                 <w:rFonts w:ascii="Times New Roman" w:hAnsi="Times New Roman" w:cs="Times New Roman"/>
               </w:rPr>
-              <w:t>non</w:t>
+              <w:t>Non</w:t>
             </w:r>
           </w:p>
         </w:tc>
@@ -13772,7 +13777,7 @@
               <w:rPr>
                 <w:rFonts w:ascii="Times New Roman" w:hAnsi="Times New Roman" w:cs="Times New Roman"/>
               </w:rPr>
-              <w:t>oui</w:t>
+              <w:t>Oui</w:t>
             </w:r>
           </w:p>
         </w:tc>
@@ -13793,7 +13798,7 @@
               <w:rPr>
                 <w:rFonts w:ascii="Times New Roman" w:hAnsi="Times New Roman" w:cs="Times New Roman"/>
               </w:rPr>
-              <w:t>non</w:t>
+              <w:t>Non</w:t>
             </w:r>
           </w:p>
         </w:tc>
@@ -13814,7 +13819,7 @@
               <w:rPr>
                 <w:rFonts w:ascii="Times New Roman" w:hAnsi="Times New Roman" w:cs="Times New Roman"/>
               </w:rPr>
-              <w:t>non</w:t>
+              <w:t>Non</w:t>
             </w:r>
           </w:p>
         </w:tc>
@@ -13875,7 +13880,55 @@
           <w:sz w:val="24"/>
           <w:szCs w:val="24"/>
         </w:rPr>
-        <w:t xml:space="preserve"> inclut l’ajout , la modification des permissions , la modification des informations , la suppression d’un compte. </w:t>
+        <w:t xml:space="preserve"> inclut </w:t>
+      </w:r>
+      <w:r>
+        <w:rPr>
+          <w:rFonts w:ascii="Times New Roman" w:hAnsi="Times New Roman" w:cs="Times New Roman"/>
+          <w:sz w:val="24"/>
+          <w:szCs w:val="24"/>
+        </w:rPr>
+        <w:t>l’ajout,</w:t>
+      </w:r>
+      <w:r>
+        <w:rPr>
+          <w:rFonts w:ascii="Times New Roman" w:hAnsi="Times New Roman" w:cs="Times New Roman"/>
+          <w:sz w:val="24"/>
+          <w:szCs w:val="24"/>
+        </w:rPr>
+        <w:t xml:space="preserve"> la modification des </w:t>
+      </w:r>
+      <w:r>
+        <w:rPr>
+          <w:rFonts w:ascii="Times New Roman" w:hAnsi="Times New Roman" w:cs="Times New Roman"/>
+          <w:sz w:val="24"/>
+          <w:szCs w:val="24"/>
+        </w:rPr>
+        <w:t>permissions,</w:t>
+      </w:r>
+      <w:r>
+        <w:rPr>
+          <w:rFonts w:ascii="Times New Roman" w:hAnsi="Times New Roman" w:cs="Times New Roman"/>
+          <w:sz w:val="24"/>
+          <w:szCs w:val="24"/>
+        </w:rPr>
+        <w:t xml:space="preserve"> la modification des </w:t>
+      </w:r>
+      <w:r>
+        <w:rPr>
+          <w:rFonts w:ascii="Times New Roman" w:hAnsi="Times New Roman" w:cs="Times New Roman"/>
+          <w:sz w:val="24"/>
+          <w:szCs w:val="24"/>
+        </w:rPr>
+        <w:t>informations,</w:t>
+      </w:r>
+      <w:r>
+        <w:rPr>
+          <w:rFonts w:ascii="Times New Roman" w:hAnsi="Times New Roman" w:cs="Times New Roman"/>
+          <w:sz w:val="24"/>
+          <w:szCs w:val="24"/>
+        </w:rPr>
+        <w:t xml:space="preserve"> la suppression d’un compte. </w:t>
       </w:r>
     </w:p>
     <w:p>
@@ -13967,25 +14020,14 @@
       <w:r>
         <w:t xml:space="preserve">. L’illustration suivante </w:t>
       </w:r>
-      <w:proofErr w:type="spellStart"/>
-      <w:r>
-        <w:t>r</w:t>
-      </w:r>
-      <w:r>
-        <w:t>é</w:t>
-      </w:r>
-      <w:r>
-        <w:t>pr</w:t>
-      </w:r>
-      <w:r>
-        <w:t>é</w:t>
-      </w:r>
-      <w:r>
-        <w:t>sente</w:t>
-      </w:r>
-      <w:proofErr w:type="spellEnd"/>
-      <w:r>
-        <w:t xml:space="preserve"> les cas d’utilisation selon les differents modules du système:</w:t>
+      <w:r>
+        <w:t>représente</w:t>
+      </w:r>
+      <w:r>
+        <w:t xml:space="preserve"> les cas d’utilisation selon les differents modules du </w:t>
+      </w:r>
+      <w:r>
+        <w:t>système :</w:t>
       </w:r>
       <w:r>
         <w:t xml:space="preserve"> </w:t>
@@ -13997,7 +14039,7 @@
           <w:sz w:val="22"/>
           <w:szCs w:val="22"/>
         </w:rPr>
-        <w:t>L’authentification;</w:t>
+        <w:t>L’authentification ;</w:t>
       </w:r>
       <w:r>
         <w:rPr>
@@ -14015,7 +14057,7 @@
           <w:sz w:val="22"/>
           <w:szCs w:val="22"/>
         </w:rPr>
-        <w:t>a gestion de profil;</w:t>
+        <w:t xml:space="preserve">a gestion de </w:t>
       </w:r>
       <w:r>
         <w:rPr>
@@ -14024,7 +14066,7 @@
           <w:sz w:val="22"/>
           <w:szCs w:val="22"/>
         </w:rPr>
-        <w:t xml:space="preserve"> l</w:t>
+        <w:t>profil ;</w:t>
       </w:r>
       <w:r>
         <w:rPr>
@@ -14033,7 +14075,25 @@
           <w:sz w:val="22"/>
           <w:szCs w:val="22"/>
         </w:rPr>
-        <w:t>a gestion de comptes;</w:t>
+        <w:t xml:space="preserve"> l</w:t>
+      </w:r>
+      <w:r>
+        <w:rPr>
+          <w:b/>
+          <w:bCs/>
+          <w:sz w:val="22"/>
+          <w:szCs w:val="22"/>
+        </w:rPr>
+        <w:t xml:space="preserve">a gestion de </w:t>
+      </w:r>
+      <w:r>
+        <w:rPr>
+          <w:b/>
+          <w:bCs/>
+          <w:sz w:val="22"/>
+          <w:szCs w:val="22"/>
+        </w:rPr>
+        <w:t>comptes ;</w:t>
       </w:r>
       <w:r>
         <w:rPr>
@@ -14459,7 +14519,6 @@
         </w:rPr>
         <w:t xml:space="preserve">Diagrammes de </w:t>
       </w:r>
-      <w:proofErr w:type="spellStart"/>
       <w:r>
         <w:rPr>
           <w:rFonts w:ascii="Times New Roman" w:hAnsi="Times New Roman" w:cs="Times New Roman"/>
@@ -14468,9 +14527,8 @@
           <w:sz w:val="24"/>
           <w:szCs w:val="24"/>
         </w:rPr>
-        <w:t>sequences</w:t>
-      </w:r>
-      <w:proofErr w:type="spellEnd"/>
+        <w:t>séquences</w:t>
+      </w:r>
       <w:r>
         <w:rPr>
           <w:rFonts w:ascii="Times New Roman" w:hAnsi="Times New Roman" w:cs="Times New Roman"/>
@@ -14930,7 +14988,23 @@
           <w:sz w:val="24"/>
           <w:szCs w:val="24"/>
         </w:rPr>
-        <w:t xml:space="preserve">Ci-dessous le diagramme de classe de  notre </w:t>
+        <w:t xml:space="preserve">Ci-dessous le diagramme de classe </w:t>
+      </w:r>
+      <w:r>
+        <w:rPr>
+          <w:rFonts w:ascii="Times New Roman" w:hAnsi="Times New Roman" w:cs="Times New Roman"/>
+          <w:sz w:val="24"/>
+          <w:szCs w:val="24"/>
+        </w:rPr>
+        <w:t>de notre</w:t>
+      </w:r>
+      <w:r>
+        <w:rPr>
+          <w:rFonts w:ascii="Times New Roman" w:hAnsi="Times New Roman" w:cs="Times New Roman"/>
+          <w:sz w:val="24"/>
+          <w:szCs w:val="24"/>
+        </w:rPr>
+        <w:t xml:space="preserve"> </w:t>
       </w:r>
       <w:r>
         <w:rPr>
@@ -16153,7 +16227,7 @@
           <w:i/>
           <w:iCs/>
         </w:rPr>
-        <w:t xml:space="preserve">Structure et Mise en place de l’application </w:t>
+        <w:t xml:space="preserve">Structure et Mise en place de </w:t>
       </w:r>
       <w:r>
         <w:rPr>
@@ -16161,26 +16235,44 @@
           <w:i/>
           <w:iCs/>
         </w:rPr>
-        <w:t> </w:t>
-      </w:r>
+        <w:t xml:space="preserve">l’application </w:t>
+      </w:r>
+      <w:r>
+        <w:rPr>
+          <w:rFonts w:ascii="Times New Roman" w:hAnsi="Times New Roman" w:cs="Times New Roman"/>
+          <w:i/>
+          <w:iCs/>
+        </w:rPr>
+        <w:t>:</w:t>
+      </w:r>
+    </w:p>
+    <w:p>
+      <w:pPr>
+        <w:ind w:left="360"/>
+        <w:rPr>
+          <w:rFonts w:ascii="Times New Roman" w:hAnsi="Times New Roman" w:cs="Times New Roman"/>
+          <w:sz w:val="24"/>
+          <w:szCs w:val="24"/>
+        </w:rPr>
+      </w:pPr>
       <w:r>
         <w:rPr>
           <w:rFonts w:ascii="Times New Roman" w:hAnsi="Times New Roman" w:cs="Times New Roman"/>
           <w:b/>
           <w:bCs/>
-        </w:rPr>
-        <w:t>:</w:t>
-      </w:r>
-    </w:p>
-    <w:p>
-      <w:pPr>
-        <w:ind w:left="360"/>
-        <w:rPr>
-          <w:rFonts w:ascii="Times New Roman" w:hAnsi="Times New Roman" w:cs="Times New Roman"/>
-          <w:sz w:val="24"/>
-          <w:szCs w:val="24"/>
-        </w:rPr>
-      </w:pPr>
+          <w:sz w:val="24"/>
+          <w:szCs w:val="24"/>
+        </w:rPr>
+        <w:t xml:space="preserve"> </w:t>
+      </w:r>
+      <w:r>
+        <w:rPr>
+          <w:rFonts w:ascii="Times New Roman" w:hAnsi="Times New Roman" w:cs="Times New Roman"/>
+          <w:sz w:val="24"/>
+          <w:szCs w:val="24"/>
+        </w:rPr>
+        <w:t xml:space="preserve">Nous avons eu recours au langage </w:t>
+      </w:r>
       <w:r>
         <w:rPr>
           <w:rFonts w:ascii="Times New Roman" w:hAnsi="Times New Roman" w:cs="Times New Roman"/>
@@ -16189,15 +16281,7 @@
           <w:sz w:val="24"/>
           <w:szCs w:val="24"/>
         </w:rPr>
-        <w:t xml:space="preserve"> </w:t>
-      </w:r>
-      <w:r>
-        <w:rPr>
-          <w:rFonts w:ascii="Times New Roman" w:hAnsi="Times New Roman" w:cs="Times New Roman"/>
-          <w:sz w:val="24"/>
-          <w:szCs w:val="24"/>
-        </w:rPr>
-        <w:t xml:space="preserve">Nous avons eu recours au langage </w:t>
+        <w:t>HTML5,</w:t>
       </w:r>
       <w:r>
         <w:rPr>
@@ -16207,7 +16291,7 @@
           <w:sz w:val="24"/>
           <w:szCs w:val="24"/>
         </w:rPr>
-        <w:t>HTML5,</w:t>
+        <w:t xml:space="preserve"> </w:t>
       </w:r>
       <w:r>
         <w:rPr>
@@ -16217,7 +16301,17 @@
           <w:sz w:val="24"/>
           <w:szCs w:val="24"/>
         </w:rPr>
-        <w:t xml:space="preserve"> </w:t>
+        <w:t>CSS3(</w:t>
+      </w:r>
+      <w:r>
+        <w:rPr>
+          <w:rFonts w:ascii="Times New Roman" w:hAnsi="Times New Roman" w:cs="Times New Roman"/>
+          <w:i/>
+          <w:iCs/>
+          <w:sz w:val="24"/>
+          <w:szCs w:val="24"/>
+        </w:rPr>
+        <w:t>feuilles de style</w:t>
       </w:r>
       <w:r>
         <w:rPr>
@@ -16227,17 +16321,7 @@
           <w:sz w:val="24"/>
           <w:szCs w:val="24"/>
         </w:rPr>
-        <w:t>CSS3(</w:t>
-      </w:r>
-      <w:r>
-        <w:rPr>
-          <w:rFonts w:ascii="Times New Roman" w:hAnsi="Times New Roman" w:cs="Times New Roman"/>
-          <w:i/>
-          <w:iCs/>
-          <w:sz w:val="24"/>
-          <w:szCs w:val="24"/>
-        </w:rPr>
-        <w:t>feuilles de style</w:t>
+        <w:t>), JS</w:t>
       </w:r>
       <w:r>
         <w:rPr>
@@ -16247,15 +16331,23 @@
           <w:sz w:val="24"/>
           <w:szCs w:val="24"/>
         </w:rPr>
-        <w:t>), JS13</w:t>
-      </w:r>
-      <w:r>
-        <w:rPr>
-          <w:rFonts w:ascii="Times New Roman" w:hAnsi="Times New Roman" w:cs="Times New Roman"/>
-          <w:sz w:val="24"/>
-          <w:szCs w:val="24"/>
-        </w:rPr>
-        <w:t xml:space="preserve">; le </w:t>
+        <w:t>13</w:t>
+      </w:r>
+      <w:r>
+        <w:rPr>
+          <w:rFonts w:ascii="Times New Roman" w:hAnsi="Times New Roman" w:cs="Times New Roman"/>
+          <w:sz w:val="24"/>
+          <w:szCs w:val="24"/>
+        </w:rPr>
+        <w:t xml:space="preserve"> ;</w:t>
+      </w:r>
+      <w:r>
+        <w:rPr>
+          <w:rFonts w:ascii="Times New Roman" w:hAnsi="Times New Roman" w:cs="Times New Roman"/>
+          <w:sz w:val="24"/>
+          <w:szCs w:val="24"/>
+        </w:rPr>
+        <w:t xml:space="preserve"> le </w:t>
       </w:r>
       <w:r>
         <w:rPr>
@@ -16307,31 +16399,7 @@
           <w:sz w:val="24"/>
           <w:szCs w:val="24"/>
         </w:rPr>
-        <w:t>é</w:t>
-      </w:r>
-      <w:r>
-        <w:rPr>
-          <w:rFonts w:ascii="Times New Roman" w:hAnsi="Times New Roman" w:cs="Times New Roman"/>
-          <w:sz w:val="24"/>
-          <w:szCs w:val="24"/>
-        </w:rPr>
-        <w:t>v</w:t>
-      </w:r>
-      <w:r>
-        <w:rPr>
-          <w:rFonts w:ascii="Times New Roman" w:hAnsi="Times New Roman" w:cs="Times New Roman"/>
-          <w:sz w:val="24"/>
-          <w:szCs w:val="24"/>
-        </w:rPr>
-        <w:t>è</w:t>
-      </w:r>
-      <w:r>
-        <w:rPr>
-          <w:rFonts w:ascii="Times New Roman" w:hAnsi="Times New Roman" w:cs="Times New Roman"/>
-          <w:sz w:val="24"/>
-          <w:szCs w:val="24"/>
-        </w:rPr>
-        <w:t>nements .</w:t>
+        <w:t>évènements.</w:t>
       </w:r>
     </w:p>
     <w:p>
@@ -16784,7 +16852,7 @@
                 <w:noProof w:val="0"/>
                 <w:lang w:val="fr-FR"/>
               </w:rPr>
-              <w:t>oui</w:t>
+              <w:t>Oui</w:t>
             </w:r>
           </w:p>
         </w:tc>
@@ -16823,7 +16891,6 @@
                 <w:lang w:val="fr-FR"/>
               </w:rPr>
             </w:pPr>
-            <w:proofErr w:type="spellStart"/>
             <w:r>
               <w:rPr>
                 <w:noProof w:val="0"/>
@@ -16831,7 +16898,6 @@
               </w:rPr>
               <w:t>Matplotlib</w:t>
             </w:r>
-            <w:proofErr w:type="spellEnd"/>
           </w:p>
           <w:p>
             <w:pPr>
@@ -16842,21 +16908,12 @@
                 <w:lang w:val="fr-FR"/>
               </w:rPr>
             </w:pPr>
-            <w:proofErr w:type="spellStart"/>
             <w:r>
               <w:rPr>
                 <w:noProof w:val="0"/>
                 <w:lang w:val="fr-FR"/>
               </w:rPr>
-              <w:t>Seaborn</w:t>
-            </w:r>
-            <w:proofErr w:type="spellEnd"/>
-            <w:r>
-              <w:rPr>
-                <w:noProof w:val="0"/>
-                <w:lang w:val="fr-FR"/>
-              </w:rPr>
-              <w:t>,</w:t>
+              <w:t>Seaborn,</w:t>
             </w:r>
           </w:p>
           <w:p>
@@ -16895,7 +16952,6 @@
                 <w:lang w:val="fr-FR"/>
               </w:rPr>
             </w:pPr>
-            <w:proofErr w:type="spellStart"/>
             <w:r>
               <w:rPr>
                 <w:noProof w:val="0"/>
@@ -16903,7 +16959,6 @@
               </w:rPr>
               <w:t>Streamlit</w:t>
             </w:r>
-            <w:proofErr w:type="spellEnd"/>
             <w:r>
               <w:rPr>
                 <w:noProof w:val="0"/>
@@ -16975,7 +17030,7 @@
                 <w:noProof w:val="0"/>
                 <w:lang w:val="fr-FR"/>
               </w:rPr>
-              <w:t>oui</w:t>
+              <w:t>Oui</w:t>
             </w:r>
           </w:p>
         </w:tc>
@@ -16992,21 +17047,12 @@
                 <w:lang w:val="fr-FR"/>
               </w:rPr>
             </w:pPr>
-            <w:proofErr w:type="spellStart"/>
             <w:r>
               <w:rPr>
                 <w:noProof w:val="0"/>
                 <w:lang w:val="fr-FR"/>
               </w:rPr>
-              <w:t>Matplotlib</w:t>
-            </w:r>
-            <w:proofErr w:type="spellEnd"/>
-            <w:r>
-              <w:rPr>
-                <w:noProof w:val="0"/>
-                <w:lang w:val="fr-FR"/>
-              </w:rPr>
-              <w:t>,</w:t>
+              <w:t>Matplotlib,</w:t>
             </w:r>
           </w:p>
           <w:p>
@@ -17023,7 +17069,7 @@
                 <w:noProof w:val="0"/>
                 <w:lang w:val="fr-FR"/>
               </w:rPr>
-              <w:t>plotly</w:t>
+              <w:t>Plotly</w:t>
             </w:r>
           </w:p>
         </w:tc>
@@ -17073,7 +17119,7 @@
                 <w:noProof w:val="0"/>
                 <w:lang w:val="fr-FR"/>
               </w:rPr>
-              <w:t>oui</w:t>
+              <w:t>Oui</w:t>
             </w:r>
           </w:p>
         </w:tc>
@@ -17095,7 +17141,7 @@
                 <w:noProof w:val="0"/>
                 <w:lang w:val="fr-FR"/>
               </w:rPr>
-              <w:t>non</w:t>
+              <w:t>Non</w:t>
             </w:r>
           </w:p>
         </w:tc>
@@ -17117,7 +17163,7 @@
                 <w:noProof w:val="0"/>
                 <w:lang w:val="fr-FR"/>
               </w:rPr>
-              <w:t>oui</w:t>
+              <w:t>Oui</w:t>
             </w:r>
           </w:p>
         </w:tc>
@@ -17134,21 +17180,12 @@
                 <w:lang w:val="fr-FR"/>
               </w:rPr>
             </w:pPr>
-            <w:proofErr w:type="spellStart"/>
             <w:r>
               <w:rPr>
                 <w:noProof w:val="0"/>
                 <w:lang w:val="fr-FR"/>
               </w:rPr>
-              <w:t>Matplotlib</w:t>
-            </w:r>
-            <w:proofErr w:type="spellEnd"/>
-            <w:r>
-              <w:rPr>
-                <w:noProof w:val="0"/>
-                <w:lang w:val="fr-FR"/>
-              </w:rPr>
-              <w:t>,</w:t>
+              <w:t>Matplotlib,</w:t>
             </w:r>
           </w:p>
           <w:p>
@@ -17165,7 +17202,7 @@
                 <w:noProof w:val="0"/>
                 <w:lang w:val="fr-FR"/>
               </w:rPr>
-              <w:t>pandas</w:t>
+              <w:t>Pandas</w:t>
             </w:r>
           </w:p>
         </w:tc>
@@ -17202,14 +17239,30 @@
           <w:noProof w:val="0"/>
           <w:lang w:val="fr-FR"/>
         </w:rPr>
-        <w:t xml:space="preserve">Dash-Plotly , </w:t>
-      </w:r>
-      <w:r>
-        <w:rPr>
+        <w:t>Dash-</w:t>
+      </w:r>
+      <w:r>
+        <w:rPr>
+          <w:b/>
+          <w:bCs/>
           <w:noProof w:val="0"/>
           <w:lang w:val="fr-FR"/>
         </w:rPr>
-        <w:t xml:space="preserve"> car il </w:t>
+        <w:t xml:space="preserve">Plotly, </w:t>
+      </w:r>
+      <w:r>
+        <w:rPr>
+          <w:noProof w:val="0"/>
+          <w:lang w:val="fr-FR"/>
+        </w:rPr>
+        <w:t>car</w:t>
+      </w:r>
+      <w:r>
+        <w:rPr>
+          <w:noProof w:val="0"/>
+          <w:lang w:val="fr-FR"/>
+        </w:rPr>
+        <w:t xml:space="preserve"> il </w:t>
       </w:r>
       <w:r>
         <w:rPr>
@@ -18616,16 +18669,14 @@
         <w:lastRenderedPageBreak/>
         <w:t xml:space="preserve">Base de </w:t>
       </w:r>
-      <w:proofErr w:type="spellStart"/>
       <w:r>
         <w:rPr>
           <w:rFonts w:ascii="Times New Roman" w:hAnsi="Times New Roman" w:cs="Times New Roman"/>
           <w:b/>
           <w:bCs/>
         </w:rPr>
-        <w:t>donnees</w:t>
-      </w:r>
-      <w:proofErr w:type="spellEnd"/>
+        <w:t>données</w:t>
+      </w:r>
       <w:r>
         <w:rPr>
           <w:rFonts w:ascii="Times New Roman" w:hAnsi="Times New Roman" w:cs="Times New Roman"/>
@@ -18645,7 +18696,43 @@
         <w:rPr>
           <w:rFonts w:ascii="Times New Roman" w:hAnsi="Times New Roman" w:cs="Times New Roman"/>
         </w:rPr>
-        <w:t xml:space="preserve">Comme SGBD , noud avons utilise </w:t>
+        <w:t xml:space="preserve">Comme </w:t>
+      </w:r>
+      <w:r>
+        <w:rPr>
+          <w:rFonts w:ascii="Times New Roman" w:hAnsi="Times New Roman" w:cs="Times New Roman"/>
+        </w:rPr>
+        <w:t>SGBD,</w:t>
+      </w:r>
+      <w:r>
+        <w:rPr>
+          <w:rFonts w:ascii="Times New Roman" w:hAnsi="Times New Roman" w:cs="Times New Roman"/>
+        </w:rPr>
+        <w:t xml:space="preserve"> </w:t>
+      </w:r>
+      <w:r>
+        <w:rPr>
+          <w:rFonts w:ascii="Times New Roman" w:hAnsi="Times New Roman" w:cs="Times New Roman"/>
+        </w:rPr>
+        <w:t>nous</w:t>
+      </w:r>
+      <w:r>
+        <w:rPr>
+          <w:rFonts w:ascii="Times New Roman" w:hAnsi="Times New Roman" w:cs="Times New Roman"/>
+        </w:rPr>
+        <w:t xml:space="preserve"> avons </w:t>
+      </w:r>
+      <w:r>
+        <w:rPr>
+          <w:rFonts w:ascii="Times New Roman" w:hAnsi="Times New Roman" w:cs="Times New Roman"/>
+        </w:rPr>
+        <w:t>utilisé</w:t>
+      </w:r>
+      <w:r>
+        <w:rPr>
+          <w:rFonts w:ascii="Times New Roman" w:hAnsi="Times New Roman" w:cs="Times New Roman"/>
+        </w:rPr>
+        <w:t xml:space="preserve"> </w:t>
       </w:r>
       <w:r>
         <w:rPr>
@@ -18659,33 +18746,49 @@
         <w:rPr>
           <w:rFonts w:ascii="Times New Roman" w:hAnsi="Times New Roman" w:cs="Times New Roman"/>
         </w:rPr>
-        <w:t xml:space="preserve">L </w:t>
-      </w:r>
-      <w:r>
-        <w:rPr>
-          <w:rFonts w:ascii="Times New Roman" w:hAnsi="Times New Roman" w:cs="Times New Roman"/>
-        </w:rPr>
-        <w:t xml:space="preserve">, c’est un serveur de base de </w:t>
-      </w:r>
-      <w:proofErr w:type="spellStart"/>
-      <w:r>
-        <w:rPr>
-          <w:rFonts w:ascii="Times New Roman" w:hAnsi="Times New Roman" w:cs="Times New Roman"/>
-        </w:rPr>
-        <w:t>donnees</w:t>
-      </w:r>
-      <w:proofErr w:type="spellEnd"/>
-      <w:r>
-        <w:rPr>
-          <w:rFonts w:ascii="Times New Roman" w:hAnsi="Times New Roman" w:cs="Times New Roman"/>
-        </w:rPr>
-        <w:t xml:space="preserve"> relationnelles SQL , il est multithread et multi-utilisateurs </w:t>
-      </w:r>
-      <w:r>
-        <w:rPr>
-          <w:rFonts w:ascii="Times New Roman" w:hAnsi="Times New Roman" w:cs="Times New Roman"/>
-        </w:rPr>
-        <w:t>, fonctionne sur de nombreu</w:t>
+        <w:t>L,</w:t>
+      </w:r>
+      <w:r>
+        <w:rPr>
+          <w:rFonts w:ascii="Times New Roman" w:hAnsi="Times New Roman" w:cs="Times New Roman"/>
+        </w:rPr>
+        <w:t xml:space="preserve"> c’est un serveur de base de </w:t>
+      </w:r>
+      <w:r>
+        <w:rPr>
+          <w:rFonts w:ascii="Times New Roman" w:hAnsi="Times New Roman" w:cs="Times New Roman"/>
+        </w:rPr>
+        <w:t>données</w:t>
+      </w:r>
+      <w:r>
+        <w:rPr>
+          <w:rFonts w:ascii="Times New Roman" w:hAnsi="Times New Roman" w:cs="Times New Roman"/>
+        </w:rPr>
+        <w:t xml:space="preserve"> relationnelles </w:t>
+      </w:r>
+      <w:r>
+        <w:rPr>
+          <w:rFonts w:ascii="Times New Roman" w:hAnsi="Times New Roman" w:cs="Times New Roman"/>
+        </w:rPr>
+        <w:t>SQL,</w:t>
+      </w:r>
+      <w:r>
+        <w:rPr>
+          <w:rFonts w:ascii="Times New Roman" w:hAnsi="Times New Roman" w:cs="Times New Roman"/>
+        </w:rPr>
+        <w:t xml:space="preserve"> il est multithread et multi-</w:t>
+      </w:r>
+      <w:r>
+        <w:rPr>
+          <w:rFonts w:ascii="Times New Roman" w:hAnsi="Times New Roman" w:cs="Times New Roman"/>
+        </w:rPr>
+        <w:t>utilisateurs,</w:t>
+      </w:r>
+      <w:r>
+        <w:rPr>
+          <w:rFonts w:ascii="Times New Roman" w:hAnsi="Times New Roman" w:cs="Times New Roman"/>
+        </w:rPr>
+        <w:t xml:space="preserve"> fonctionne sur de nombreu</w:t>
       </w:r>
       <w:r>
         <w:rPr>
@@ -18697,7 +18800,13 @@
         <w:rPr>
           <w:rFonts w:ascii="Times New Roman" w:hAnsi="Times New Roman" w:cs="Times New Roman"/>
         </w:rPr>
-        <w:t xml:space="preserve"> systèmes d’exploitation et les bases sont accessibles depuis le langage de programmation .</w:t>
+        <w:t xml:space="preserve"> systèmes d’exploitation et les bases sont accessibles depuis le langage de </w:t>
+      </w:r>
+      <w:r>
+        <w:rPr>
+          <w:rFonts w:ascii="Times New Roman" w:hAnsi="Times New Roman" w:cs="Times New Roman"/>
+        </w:rPr>
+        <w:t>programmation.</w:t>
       </w:r>
     </w:p>
     <w:p>
@@ -27846,7 +27955,7 @@
     <w:rsid w:val="008D4142"/>
     <w:rsid w:val="009219CD"/>
     <w:rsid w:val="00A828C8"/>
-    <w:rsid w:val="00D86D15"/>
+    <w:rsid w:val="00AB283A"/>
     <w:rsid w:val="00EE20ED"/>
   </w:rsids>
   <m:mathPr>

</xml_diff>

<commit_message>
add of user unknown image for profil
</commit_message>
<xml_diff>
--- a/RAPPORT DE STAGE.docx
+++ b/RAPPORT DE STAGE.docx
@@ -733,7 +733,7 @@
               <w:lang w:val="fr-CA"/>
             </w:rPr>
             <w:pict w14:anchorId="0C19C2B4">
-              <v:shape id="_x0000_s2063" type="#_x0000_t202" style="position:absolute;left:0;text-align:left;margin-left:448.4pt;margin-top:468.15pt;width:163.3pt;height:25.75pt;z-index:251666432;visibility:visible;mso-wrap-style:square;mso-width-percent:0;mso-height-percent:0;mso-wrap-distance-left:9pt;mso-wrap-distance-top:0;mso-wrap-distance-right:9pt;mso-wrap-distance-bottom:0;mso-position-horizontal:right;mso-position-horizontal-relative:margin;mso-position-vertical:absolute;mso-position-vertical-relative:text;mso-width-percent:0;mso-height-percent:0;mso-width-relative:margin;mso-height-relative:margin;v-text-anchor:top" o:gfxdata="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" fillcolor="white [3201]" stroked="f" strokeweight=".5pt">
+              <v:shape id="_x0000_s2063" type="#_x0000_t202" style="position:absolute;left:0;text-align:left;margin-left:560.5pt;margin-top:468.15pt;width:163.3pt;height:25.75pt;z-index:251666432;visibility:visible;mso-wrap-style:square;mso-width-percent:0;mso-height-percent:0;mso-wrap-distance-left:9pt;mso-wrap-distance-top:0;mso-wrap-distance-right:9pt;mso-wrap-distance-bottom:0;mso-position-horizontal:right;mso-position-horizontal-relative:margin;mso-position-vertical:absolute;mso-position-vertical-relative:text;mso-width-percent:0;mso-height-percent:0;mso-width-relative:margin;mso-height-relative:margin;v-text-anchor:top" o:gfxdata="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" fillcolor="white [3201]" stroked="f" strokeweight=".5pt">
                 <v:textbox>
                   <w:txbxContent>
                     <w:p>
@@ -866,7 +866,7 @@
               <w:lang w:val="fr-CA"/>
             </w:rPr>
             <w:pict w14:anchorId="7BEF79F9">
-              <v:shape id="_x0000_s2059" type="#_x0000_t202" style="position:absolute;left:0;text-align:left;margin-left:336.8pt;margin-top:446.4pt;width:135.4pt;height:25.5pt;z-index:251659264;visibility:visible;mso-wrap-style:square;mso-width-percent:0;mso-height-percent:0;mso-wrap-distance-left:9pt;mso-wrap-distance-top:0;mso-wrap-distance-right:9pt;mso-wrap-distance-bottom:0;mso-position-horizontal:right;mso-position-horizontal-relative:margin;mso-position-vertical:absolute;mso-position-vertical-relative:text;mso-width-percent:0;mso-height-percent:0;mso-width-relative:margin;mso-height-relative:margin;v-text-anchor:top" o:gfxdata="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" fillcolor="white [3201]" stroked="f" strokeweight=".5pt">
+              <v:shape id="_x0000_s2059" type="#_x0000_t202" style="position:absolute;left:0;text-align:left;margin-left:421pt;margin-top:446.4pt;width:135.4pt;height:25.5pt;z-index:251659264;visibility:visible;mso-wrap-style:square;mso-width-percent:0;mso-height-percent:0;mso-wrap-distance-left:9pt;mso-wrap-distance-top:0;mso-wrap-distance-right:9pt;mso-wrap-distance-bottom:0;mso-position-horizontal:right;mso-position-horizontal-relative:margin;mso-position-vertical:absolute;mso-position-vertical-relative:text;mso-width-percent:0;mso-height-percent:0;mso-width-relative:margin;mso-height-relative:margin;v-text-anchor:top" o:gfxdata="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" fillcolor="white [3201]" stroked="f" strokeweight=".5pt">
                 <v:textbox>
                   <w:txbxContent>
                     <w:p>
@@ -1067,7 +1067,7 @@
               <w:lang w:val="fr-CA"/>
             </w:rPr>
             <w:pict w14:anchorId="417607AD">
-              <v:shape id="Text Box 5" o:spid="_x0000_s2056" type="#_x0000_t202" style="position:absolute;left:0;text-align:left;margin-left:1632.4pt;margin-top:149.45pt;width:459.3pt;height:94.6pt;z-index:251652096;visibility:visible;mso-wrap-style:square;mso-width-percent:0;mso-height-percent:0;mso-wrap-distance-left:9pt;mso-wrap-distance-top:0;mso-wrap-distance-right:9pt;mso-wrap-distance-bottom:0;mso-position-horizontal:right;mso-position-horizontal-relative:margin;mso-position-vertical:absolute;mso-position-vertical-relative:text;mso-width-percent:0;mso-height-percent:0;mso-width-relative:margin;mso-height-relative:margin;v-text-anchor:top" o:gfxdata="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" fillcolor="#8eaadb [1940]" strokecolor="#5b9bd5 [3208]" strokeweight=".5pt">
+              <v:shape id="Text Box 5" o:spid="_x0000_s2056" type="#_x0000_t202" style="position:absolute;left:0;text-align:left;margin-left:2040.5pt;margin-top:149.45pt;width:459.3pt;height:94.6pt;z-index:251652096;visibility:visible;mso-wrap-style:square;mso-width-percent:0;mso-height-percent:0;mso-wrap-distance-left:9pt;mso-wrap-distance-top:0;mso-wrap-distance-right:9pt;mso-wrap-distance-bottom:0;mso-position-horizontal:right;mso-position-horizontal-relative:margin;mso-position-vertical:absolute;mso-position-vertical-relative:text;mso-width-percent:0;mso-height-percent:0;mso-width-relative:margin;mso-height-relative:margin;v-text-anchor:top" o:gfxdata="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" fillcolor="#8eaadb [1940]" strokecolor="#5b9bd5 [3208]" strokeweight=".5pt">
                 <v:textbox>
                   <w:txbxContent>
                     <w:p>
@@ -1213,7 +1213,7 @@
               <w:lang w:val="fr-CA"/>
             </w:rPr>
             <w:drawing>
-              <wp:anchor distT="0" distB="0" distL="114300" distR="114300" simplePos="0" relativeHeight="251685888" behindDoc="1" locked="0" layoutInCell="1" allowOverlap="1" wp14:anchorId="5819FEDE" wp14:editId="62B8599A">
+              <wp:anchor distT="0" distB="0" distL="114300" distR="114300" simplePos="0" relativeHeight="251662336" behindDoc="1" locked="0" layoutInCell="1" allowOverlap="1" wp14:anchorId="5819FEDE" wp14:editId="62B8599A">
                 <wp:simplePos x="0" y="0"/>
                 <wp:positionH relativeFrom="margin">
                   <wp:posOffset>272671</wp:posOffset>
@@ -1473,12 +1473,87 @@
         </w:p>
         <w:p>
           <w:pPr>
+            <w:jc w:val="center"/>
+            <w:rPr>
+              <w:lang w:val="fr-CA"/>
+            </w:rPr>
+          </w:pPr>
+          <w:r>
+            <w:rPr>
+              <w:noProof/>
+              <w:lang w:val="fr-CA"/>
+            </w:rPr>
+            <w:lastRenderedPageBreak/>
+            <w:drawing>
+              <wp:inline distT="0" distB="0" distL="0" distR="0" wp14:anchorId="5834855B" wp14:editId="7C83C441">
+                <wp:extent cx="5520519" cy="7396480"/>
+                <wp:effectExtent l="0" t="0" r="0" b="0"/>
+                <wp:docPr id="973324687" name="Picture 1"/>
+                <wp:cNvGraphicFramePr>
+                  <a:graphicFrameLocks xmlns:a="http://schemas.openxmlformats.org/drawingml/2006/main" noChangeAspect="1"/>
+                </wp:cNvGraphicFramePr>
+                <a:graphic xmlns:a="http://schemas.openxmlformats.org/drawingml/2006/main">
+                  <a:graphicData uri="http://schemas.openxmlformats.org/drawingml/2006/picture">
+                    <pic:pic xmlns:pic="http://schemas.openxmlformats.org/drawingml/2006/picture">
+                      <pic:nvPicPr>
+                        <pic:cNvPr id="973324687" name="Picture 973324687"/>
+                        <pic:cNvPicPr/>
+                      </pic:nvPicPr>
+                      <pic:blipFill>
+                        <a:blip r:embed="rId13">
+                          <a:extLst>
+                            <a:ext uri="{28A0092B-C50C-407E-A947-70E740481C1C}">
+                              <a14:useLocalDpi xmlns:a14="http://schemas.microsoft.com/office/drawing/2010/main" val="0"/>
+                            </a:ext>
+                          </a:extLst>
+                        </a:blip>
+                        <a:stretch>
+                          <a:fillRect/>
+                        </a:stretch>
+                      </pic:blipFill>
+                      <pic:spPr>
+                        <a:xfrm>
+                          <a:off x="0" y="0"/>
+                          <a:ext cx="5552080" cy="7438765"/>
+                        </a:xfrm>
+                        <a:prstGeom prst="rect">
+                          <a:avLst/>
+                        </a:prstGeom>
+                      </pic:spPr>
+                    </pic:pic>
+                  </a:graphicData>
+                </a:graphic>
+              </wp:inline>
+            </w:drawing>
+          </w:r>
+        </w:p>
+        <w:p>
+          <w:pPr>
+            <w:rPr>
+              <w:rFonts w:ascii="Times New Roman" w:hAnsi="Times New Roman" w:cs="Times New Roman"/>
+              <w:b/>
+              <w:bCs/>
+              <w:sz w:val="32"/>
+              <w:szCs w:val="32"/>
+              <w:lang w:val="fr-CA"/>
+            </w:rPr>
+          </w:pPr>
+          <w:r>
+            <w:rPr>
+              <w:lang w:val="fr-CA"/>
+            </w:rPr>
+            <w:br w:type="page"/>
+          </w:r>
+        </w:p>
+        <w:p>
+          <w:pPr>
             <w:pStyle w:val="Heading1"/>
+            <w:spacing w:before="0" w:after="160" w:line="259" w:lineRule="auto"/>
             <w:rPr>
               <w:lang w:val="fr-CA"/>
             </w:rPr>
           </w:pPr>
-          <w:bookmarkStart w:id="0" w:name="_Toc137789123"/>
+          <w:bookmarkStart w:id="0" w:name="_Toc138014915"/>
           <w:r>
             <w:rPr>
               <w:lang w:val="fr-CA"/>
@@ -2347,6 +2422,32 @@
               <w:szCs w:val="24"/>
               <w:lang w:val="fr-CA"/>
             </w:rPr>
+            <w:t>Mes proches, Mr NANMEGNE Denis &amp; TCHOUANANG Jacqueline pour la disponibilité , le cadre de travail et le soutien apporté ;</w:t>
+          </w:r>
+        </w:p>
+        <w:p>
+          <w:pPr>
+            <w:pStyle w:val="ListParagraph"/>
+            <w:numPr>
+              <w:ilvl w:val="0"/>
+              <w:numId w:val="34"/>
+            </w:numPr>
+            <w:spacing w:line="360" w:lineRule="auto"/>
+            <w:jc w:val="both"/>
+            <w:rPr>
+              <w:rFonts w:ascii="Times New Roman" w:hAnsi="Times New Roman" w:cs="Times New Roman"/>
+              <w:sz w:val="24"/>
+              <w:szCs w:val="24"/>
+              <w:lang w:val="fr-CA"/>
+            </w:rPr>
+          </w:pPr>
+          <w:r>
+            <w:rPr>
+              <w:rFonts w:ascii="Times New Roman" w:hAnsi="Times New Roman" w:cs="Times New Roman"/>
+              <w:sz w:val="24"/>
+              <w:szCs w:val="24"/>
+              <w:lang w:val="fr-CA"/>
+            </w:rPr>
             <w:t xml:space="preserve"> </w:t>
           </w:r>
           <w:r>
@@ -2432,25 +2533,16 @@
         </w:p>
         <w:p>
           <w:pPr>
-            <w:jc w:val="both"/>
+            <w:pStyle w:val="Heading1"/>
             <w:rPr>
               <w:lang w:val="fr-CA"/>
             </w:rPr>
           </w:pPr>
-        </w:p>
-        <w:p>
-          <w:pPr>
-            <w:pStyle w:val="Heading1"/>
+          <w:bookmarkStart w:id="1" w:name="_Toc138014916"/>
+          <w:r>
             <w:rPr>
               <w:lang w:val="fr-CA"/>
             </w:rPr>
-          </w:pPr>
-          <w:bookmarkStart w:id="1" w:name="_Toc137789124"/>
-          <w:r>
-            <w:rPr>
-              <w:lang w:val="fr-CA"/>
-            </w:rPr>
-            <w:lastRenderedPageBreak/>
             <w:t>SOMMAIRE</w:t>
           </w:r>
           <w:bookmarkEnd w:id="1"/>
@@ -2493,7 +2585,7 @@
             </w:rPr>
             <w:fldChar w:fldCharType="separate"/>
           </w:r>
-          <w:hyperlink w:anchor="_Toc137789123" w:history="1">
+          <w:hyperlink w:anchor="_Toc138014915" w:history="1">
             <w:r>
               <w:rPr>
                 <w:rStyle w:val="Hyperlink"/>
@@ -2521,7 +2613,7 @@
                 <w:noProof/>
                 <w:webHidden/>
               </w:rPr>
-              <w:instrText xml:space="preserve"> PAGEREF _Toc137789123 \h </w:instrText>
+              <w:instrText xml:space="preserve"> PAGEREF _Toc138014915 \h </w:instrText>
             </w:r>
             <w:r>
               <w:rPr>
@@ -2541,7 +2633,7 @@
                 <w:noProof/>
                 <w:webHidden/>
               </w:rPr>
-              <w:t>i</w:t>
+              <w:t>ii</w:t>
             </w:r>
             <w:r>
               <w:rPr>
@@ -2569,7 +2661,7 @@
               <w:lang w:val="fr-CA" w:eastAsia="fr-CA"/>
             </w:rPr>
           </w:pPr>
-          <w:hyperlink w:anchor="_Toc137789124" w:history="1">
+          <w:hyperlink w:anchor="_Toc138014916" w:history="1">
             <w:r>
               <w:rPr>
                 <w:rStyle w:val="Hyperlink"/>
@@ -2597,7 +2689,7 @@
                 <w:noProof/>
                 <w:webHidden/>
               </w:rPr>
-              <w:instrText xml:space="preserve"> PAGEREF _Toc137789124 \h </w:instrText>
+              <w:instrText xml:space="preserve"> PAGEREF _Toc138014916 \h </w:instrText>
             </w:r>
             <w:r>
               <w:rPr>
@@ -2617,7 +2709,7 @@
                 <w:noProof/>
                 <w:webHidden/>
               </w:rPr>
-              <w:t>ii</w:t>
+              <w:t>iii</w:t>
             </w:r>
             <w:r>
               <w:rPr>
@@ -2645,7 +2737,7 @@
               <w:lang w:val="fr-CA" w:eastAsia="fr-CA"/>
             </w:rPr>
           </w:pPr>
-          <w:hyperlink w:anchor="_Toc137789125" w:history="1">
+          <w:hyperlink w:anchor="_Toc138014917" w:history="1">
             <w:r>
               <w:rPr>
                 <w:rStyle w:val="Hyperlink"/>
@@ -2673,7 +2765,7 @@
                 <w:noProof/>
                 <w:webHidden/>
               </w:rPr>
-              <w:instrText xml:space="preserve"> PAGEREF _Toc137789125 \h </w:instrText>
+              <w:instrText xml:space="preserve"> PAGEREF _Toc138014917 \h </w:instrText>
             </w:r>
             <w:r>
               <w:rPr>
@@ -2693,7 +2785,7 @@
                 <w:noProof/>
                 <w:webHidden/>
               </w:rPr>
-              <w:t>iii</w:t>
+              <w:t>iv</w:t>
             </w:r>
             <w:r>
               <w:rPr>
@@ -2721,7 +2813,7 @@
               <w:lang w:val="fr-CA" w:eastAsia="fr-CA"/>
             </w:rPr>
           </w:pPr>
-          <w:hyperlink w:anchor="_Toc137789126" w:history="1">
+          <w:hyperlink w:anchor="_Toc138014918" w:history="1">
             <w:r>
               <w:rPr>
                 <w:rStyle w:val="Hyperlink"/>
@@ -2749,7 +2841,7 @@
                 <w:noProof/>
                 <w:webHidden/>
               </w:rPr>
-              <w:instrText xml:space="preserve"> PAGEREF _Toc137789126 \h </w:instrText>
+              <w:instrText xml:space="preserve"> PAGEREF _Toc138014918 \h </w:instrText>
             </w:r>
             <w:r>
               <w:rPr>
@@ -2769,7 +2861,7 @@
                 <w:noProof/>
                 <w:webHidden/>
               </w:rPr>
-              <w:t>iv</w:t>
+              <w:t>v</w:t>
             </w:r>
             <w:r>
               <w:rPr>
@@ -2797,7 +2889,7 @@
               <w:lang w:val="fr-CA" w:eastAsia="fr-CA"/>
             </w:rPr>
           </w:pPr>
-          <w:hyperlink w:anchor="_Toc137789127" w:history="1">
+          <w:hyperlink w:anchor="_Toc138014919" w:history="1">
             <w:r>
               <w:rPr>
                 <w:rStyle w:val="Hyperlink"/>
@@ -2825,7 +2917,7 @@
                 <w:noProof/>
                 <w:webHidden/>
               </w:rPr>
-              <w:instrText xml:space="preserve"> PAGEREF _Toc137789127 \h </w:instrText>
+              <w:instrText xml:space="preserve"> PAGEREF _Toc138014919 \h </w:instrText>
             </w:r>
             <w:r>
               <w:rPr>
@@ -2845,7 +2937,7 @@
                 <w:noProof/>
                 <w:webHidden/>
               </w:rPr>
-              <w:t>v</w:t>
+              <w:t>vi</w:t>
             </w:r>
             <w:r>
               <w:rPr>
@@ -2873,7 +2965,7 @@
               <w:lang w:val="fr-CA" w:eastAsia="fr-CA"/>
             </w:rPr>
           </w:pPr>
-          <w:hyperlink w:anchor="_Toc137789128" w:history="1">
+          <w:hyperlink w:anchor="_Toc138014920" w:history="1">
             <w:r>
               <w:rPr>
                 <w:rStyle w:val="Hyperlink"/>
@@ -2901,7 +2993,7 @@
                 <w:noProof/>
                 <w:webHidden/>
               </w:rPr>
-              <w:instrText xml:space="preserve"> PAGEREF _Toc137789128 \h </w:instrText>
+              <w:instrText xml:space="preserve"> PAGEREF _Toc138014920 \h </w:instrText>
             </w:r>
             <w:r>
               <w:rPr>
@@ -2921,7 +3013,7 @@
                 <w:noProof/>
                 <w:webHidden/>
               </w:rPr>
-              <w:t>vi</w:t>
+              <w:t>vii</w:t>
             </w:r>
             <w:r>
               <w:rPr>
@@ -2949,7 +3041,7 @@
               <w:lang w:val="fr-CA" w:eastAsia="fr-CA"/>
             </w:rPr>
           </w:pPr>
-          <w:hyperlink w:anchor="_Toc137789129" w:history="1">
+          <w:hyperlink w:anchor="_Toc138014921" w:history="1">
             <w:r>
               <w:rPr>
                 <w:rStyle w:val="Hyperlink"/>
@@ -2978,7 +3070,7 @@
                 <w:noProof/>
                 <w:webHidden/>
               </w:rPr>
-              <w:instrText xml:space="preserve"> PAGEREF _Toc137789129 \h </w:instrText>
+              <w:instrText xml:space="preserve"> PAGEREF _Toc138014921 \h </w:instrText>
             </w:r>
             <w:r>
               <w:rPr>
@@ -3027,7 +3119,7 @@
               <w:lang w:val="fr-CA" w:eastAsia="fr-CA"/>
             </w:rPr>
           </w:pPr>
-          <w:hyperlink w:anchor="_Toc137789130" w:history="1">
+          <w:hyperlink w:anchor="_Toc138014922" w:history="1">
             <w:r>
               <w:rPr>
                 <w:rStyle w:val="Hyperlink"/>
@@ -3078,7 +3170,7 @@
                 <w:noProof/>
                 <w:webHidden/>
               </w:rPr>
-              <w:instrText xml:space="preserve"> PAGEREF _Toc137789130 \h </w:instrText>
+              <w:instrText xml:space="preserve"> PAGEREF _Toc138014922 \h </w:instrText>
             </w:r>
             <w:r>
               <w:rPr>
@@ -3125,7 +3217,7 @@
               <w:lang w:val="fr-CA" w:eastAsia="fr-CA"/>
             </w:rPr>
           </w:pPr>
-          <w:hyperlink w:anchor="_Toc137789131" w:history="1">
+          <w:hyperlink w:anchor="_Toc138014923" w:history="1">
             <w:r>
               <w:rPr>
                 <w:rStyle w:val="Hyperlink"/>
@@ -3178,7 +3270,7 @@
                 <w:noProof/>
                 <w:webHidden/>
               </w:rPr>
-              <w:instrText xml:space="preserve"> PAGEREF _Toc137789131 \h </w:instrText>
+              <w:instrText xml:space="preserve"> PAGEREF _Toc138014923 \h </w:instrText>
             </w:r>
             <w:r>
               <w:rPr>
@@ -3225,7 +3317,7 @@
               <w:lang w:val="fr-CA" w:eastAsia="fr-CA"/>
             </w:rPr>
           </w:pPr>
-          <w:hyperlink w:anchor="_Toc137789132" w:history="1">
+          <w:hyperlink w:anchor="_Toc138014924" w:history="1">
             <w:r>
               <w:rPr>
                 <w:rStyle w:val="Hyperlink"/>
@@ -3278,7 +3370,7 @@
                 <w:noProof/>
                 <w:webHidden/>
               </w:rPr>
-              <w:instrText xml:space="preserve"> PAGEREF _Toc137789132 \h </w:instrText>
+              <w:instrText xml:space="preserve"> PAGEREF _Toc138014924 \h </w:instrText>
             </w:r>
             <w:r>
               <w:rPr>
@@ -3325,7 +3417,7 @@
               <w:lang w:val="fr-CA" w:eastAsia="fr-CA"/>
             </w:rPr>
           </w:pPr>
-          <w:hyperlink w:anchor="_Toc137789133" w:history="1">
+          <w:hyperlink w:anchor="_Toc138014925" w:history="1">
             <w:r>
               <w:rPr>
                 <w:rStyle w:val="Hyperlink"/>
@@ -3378,7 +3470,7 @@
                 <w:noProof/>
                 <w:webHidden/>
               </w:rPr>
-              <w:instrText xml:space="preserve"> PAGEREF _Toc137789133 \h </w:instrText>
+              <w:instrText xml:space="preserve"> PAGEREF _Toc138014925 \h </w:instrText>
             </w:r>
             <w:r>
               <w:rPr>
@@ -3427,7 +3519,7 @@
               <w:lang w:val="fr-CA" w:eastAsia="fr-CA"/>
             </w:rPr>
           </w:pPr>
-          <w:hyperlink w:anchor="_Toc137789134" w:history="1">
+          <w:hyperlink w:anchor="_Toc138014926" w:history="1">
             <w:r>
               <w:rPr>
                 <w:rStyle w:val="Hyperlink"/>
@@ -3478,7 +3570,7 @@
                 <w:noProof/>
                 <w:webHidden/>
               </w:rPr>
-              <w:instrText xml:space="preserve"> PAGEREF _Toc137789134 \h </w:instrText>
+              <w:instrText xml:space="preserve"> PAGEREF _Toc138014926 \h </w:instrText>
             </w:r>
             <w:r>
               <w:rPr>
@@ -3525,7 +3617,7 @@
               <w:lang w:val="fr-CA" w:eastAsia="fr-CA"/>
             </w:rPr>
           </w:pPr>
-          <w:hyperlink w:anchor="_Toc137789135" w:history="1">
+          <w:hyperlink w:anchor="_Toc138014927" w:history="1">
             <w:r>
               <w:rPr>
                 <w:rStyle w:val="Hyperlink"/>
@@ -3578,7 +3670,7 @@
                 <w:noProof/>
                 <w:webHidden/>
               </w:rPr>
-              <w:instrText xml:space="preserve"> PAGEREF _Toc137789135 \h </w:instrText>
+              <w:instrText xml:space="preserve"> PAGEREF _Toc138014927 \h </w:instrText>
             </w:r>
             <w:r>
               <w:rPr>
@@ -3626,7 +3718,7 @@
               <w:lang w:val="fr-CA" w:eastAsia="fr-CA"/>
             </w:rPr>
           </w:pPr>
-          <w:hyperlink w:anchor="_Toc137789136" w:history="1">
+          <w:hyperlink w:anchor="_Toc138014928" w:history="1">
             <w:r>
               <w:rPr>
                 <w:rStyle w:val="Hyperlink"/>
@@ -3659,7 +3751,7 @@
                 <w:noProof/>
                 <w:lang w:val="fr-CA"/>
               </w:rPr>
-              <w:t>Contexte et Problematique</w:t>
+              <w:t>Contexte et Problématique</w:t>
             </w:r>
             <w:r>
               <w:rPr>
@@ -3680,7 +3772,7 @@
                 <w:noProof/>
                 <w:webHidden/>
               </w:rPr>
-              <w:instrText xml:space="preserve"> PAGEREF _Toc137789136 \h </w:instrText>
+              <w:instrText xml:space="preserve"> PAGEREF _Toc138014928 \h </w:instrText>
             </w:r>
             <w:r>
               <w:rPr>
@@ -3728,7 +3820,7 @@
               <w:lang w:val="fr-CA" w:eastAsia="fr-CA"/>
             </w:rPr>
           </w:pPr>
-          <w:hyperlink w:anchor="_Toc137789137" w:history="1">
+          <w:hyperlink w:anchor="_Toc138014929" w:history="1">
             <w:r>
               <w:rPr>
                 <w:rStyle w:val="Hyperlink"/>
@@ -3782,7 +3874,7 @@
                 <w:noProof/>
                 <w:webHidden/>
               </w:rPr>
-              <w:instrText xml:space="preserve"> PAGEREF _Toc137789137 \h </w:instrText>
+              <w:instrText xml:space="preserve"> PAGEREF _Toc138014929 \h </w:instrText>
             </w:r>
             <w:r>
               <w:rPr>
@@ -3830,7 +3922,7 @@
               <w:lang w:val="fr-CA" w:eastAsia="fr-CA"/>
             </w:rPr>
           </w:pPr>
-          <w:hyperlink w:anchor="_Toc137789138" w:history="1">
+          <w:hyperlink w:anchor="_Toc138014930" w:history="1">
             <w:r>
               <w:rPr>
                 <w:rStyle w:val="Hyperlink"/>
@@ -3884,7 +3976,7 @@
                 <w:noProof/>
                 <w:webHidden/>
               </w:rPr>
-              <w:instrText xml:space="preserve"> PAGEREF _Toc137789138 \h </w:instrText>
+              <w:instrText xml:space="preserve"> PAGEREF _Toc138014930 \h </w:instrText>
             </w:r>
             <w:r>
               <w:rPr>
@@ -3932,7 +4024,7 @@
               <w:lang w:val="fr-CA" w:eastAsia="fr-CA"/>
             </w:rPr>
           </w:pPr>
-          <w:hyperlink w:anchor="_Toc137789139" w:history="1">
+          <w:hyperlink w:anchor="_Toc138014931" w:history="1">
             <w:r>
               <w:rPr>
                 <w:rStyle w:val="Hyperlink"/>
@@ -3986,7 +4078,7 @@
                 <w:noProof/>
                 <w:webHidden/>
               </w:rPr>
-              <w:instrText xml:space="preserve"> PAGEREF _Toc137789139 \h </w:instrText>
+              <w:instrText xml:space="preserve"> PAGEREF _Toc138014931 \h </w:instrText>
             </w:r>
             <w:r>
               <w:rPr>
@@ -4033,7 +4125,7 @@
               <w:lang w:val="fr-CA" w:eastAsia="fr-CA"/>
             </w:rPr>
           </w:pPr>
-          <w:hyperlink w:anchor="_Toc137789140" w:history="1">
+          <w:hyperlink w:anchor="_Toc138014932" w:history="1">
             <w:r>
               <w:rPr>
                 <w:rStyle w:val="Hyperlink"/>
@@ -4086,7 +4178,7 @@
                 <w:noProof/>
                 <w:webHidden/>
               </w:rPr>
-              <w:instrText xml:space="preserve"> PAGEREF _Toc137789140 \h </w:instrText>
+              <w:instrText xml:space="preserve"> PAGEREF _Toc138014932 \h </w:instrText>
             </w:r>
             <w:r>
               <w:rPr>
@@ -4134,7 +4226,7 @@
               <w:lang w:val="fr-CA" w:eastAsia="fr-CA"/>
             </w:rPr>
           </w:pPr>
-          <w:hyperlink w:anchor="_Toc137789141" w:history="1">
+          <w:hyperlink w:anchor="_Toc138014933" w:history="1">
             <w:r>
               <w:rPr>
                 <w:rStyle w:val="Hyperlink"/>
@@ -4187,7 +4279,7 @@
                 <w:noProof/>
                 <w:webHidden/>
               </w:rPr>
-              <w:instrText xml:space="preserve"> PAGEREF _Toc137789141 \h </w:instrText>
+              <w:instrText xml:space="preserve"> PAGEREF _Toc138014933 \h </w:instrText>
             </w:r>
             <w:r>
               <w:rPr>
@@ -4235,7 +4327,7 @@
               <w:lang w:val="fr-CA" w:eastAsia="fr-CA"/>
             </w:rPr>
           </w:pPr>
-          <w:hyperlink w:anchor="_Toc137789142" w:history="1">
+          <w:hyperlink w:anchor="_Toc138014934" w:history="1">
             <w:r>
               <w:rPr>
                 <w:rStyle w:val="Hyperlink"/>
@@ -4289,7 +4381,7 @@
                 <w:noProof/>
                 <w:webHidden/>
               </w:rPr>
-              <w:instrText xml:space="preserve"> PAGEREF _Toc137789142 \h </w:instrText>
+              <w:instrText xml:space="preserve"> PAGEREF _Toc138014934 \h </w:instrText>
             </w:r>
             <w:r>
               <w:rPr>
@@ -4336,7 +4428,7 @@
               <w:lang w:val="fr-CA" w:eastAsia="fr-CA"/>
             </w:rPr>
           </w:pPr>
-          <w:hyperlink w:anchor="_Toc137789143" w:history="1">
+          <w:hyperlink w:anchor="_Toc138014935" w:history="1">
             <w:r>
               <w:rPr>
                 <w:rStyle w:val="Hyperlink"/>
@@ -4389,7 +4481,7 @@
                 <w:noProof/>
                 <w:webHidden/>
               </w:rPr>
-              <w:instrText xml:space="preserve"> PAGEREF _Toc137789143 \h </w:instrText>
+              <w:instrText xml:space="preserve"> PAGEREF _Toc138014935 \h </w:instrText>
             </w:r>
             <w:r>
               <w:rPr>
@@ -4437,7 +4529,7 @@
               <w:lang w:val="fr-CA" w:eastAsia="fr-CA"/>
             </w:rPr>
           </w:pPr>
-          <w:hyperlink w:anchor="_Toc137789144" w:history="1">
+          <w:hyperlink w:anchor="_Toc138014936" w:history="1">
             <w:r>
               <w:rPr>
                 <w:rStyle w:val="Hyperlink"/>
@@ -4491,7 +4583,7 @@
                 <w:noProof/>
                 <w:webHidden/>
               </w:rPr>
-              <w:instrText xml:space="preserve"> PAGEREF _Toc137789144 \h </w:instrText>
+              <w:instrText xml:space="preserve"> PAGEREF _Toc138014936 \h </w:instrText>
             </w:r>
             <w:r>
               <w:rPr>
@@ -4539,7 +4631,7 @@
               <w:lang w:val="fr-CA" w:eastAsia="fr-CA"/>
             </w:rPr>
           </w:pPr>
-          <w:hyperlink w:anchor="_Toc137789145" w:history="1">
+          <w:hyperlink w:anchor="_Toc138014937" w:history="1">
             <w:r>
               <w:rPr>
                 <w:rStyle w:val="Hyperlink"/>
@@ -4593,7 +4685,7 @@
                 <w:noProof/>
                 <w:webHidden/>
               </w:rPr>
-              <w:instrText xml:space="preserve"> PAGEREF _Toc137789145 \h </w:instrText>
+              <w:instrText xml:space="preserve"> PAGEREF _Toc138014937 \h </w:instrText>
             </w:r>
             <w:r>
               <w:rPr>
@@ -4641,7 +4733,7 @@
               <w:lang w:val="fr-CA" w:eastAsia="fr-CA"/>
             </w:rPr>
           </w:pPr>
-          <w:hyperlink w:anchor="_Toc137789146" w:history="1">
+          <w:hyperlink w:anchor="_Toc138014938" w:history="1">
             <w:r>
               <w:rPr>
                 <w:rStyle w:val="Hyperlink"/>
@@ -4695,7 +4787,7 @@
                 <w:noProof/>
                 <w:webHidden/>
               </w:rPr>
-              <w:instrText xml:space="preserve"> PAGEREF _Toc137789146 \h </w:instrText>
+              <w:instrText xml:space="preserve"> PAGEREF _Toc138014938 \h </w:instrText>
             </w:r>
             <w:r>
               <w:rPr>
@@ -4742,7 +4834,7 @@
               <w:lang w:val="fr-CA" w:eastAsia="fr-CA"/>
             </w:rPr>
           </w:pPr>
-          <w:hyperlink w:anchor="_Toc137789147" w:history="1">
+          <w:hyperlink w:anchor="_Toc138014939" w:history="1">
             <w:r>
               <w:rPr>
                 <w:rStyle w:val="Hyperlink"/>
@@ -4793,7 +4885,7 @@
                 <w:noProof/>
                 <w:webHidden/>
               </w:rPr>
-              <w:instrText xml:space="preserve"> PAGEREF _Toc137789147 \h </w:instrText>
+              <w:instrText xml:space="preserve"> PAGEREF _Toc138014939 \h </w:instrText>
             </w:r>
             <w:r>
               <w:rPr>
@@ -4841,7 +4933,7 @@
               <w:lang w:val="fr-CA" w:eastAsia="fr-CA"/>
             </w:rPr>
           </w:pPr>
-          <w:hyperlink w:anchor="_Toc137789148" w:history="1">
+          <w:hyperlink w:anchor="_Toc138014940" w:history="1">
             <w:r>
               <w:rPr>
                 <w:rStyle w:val="Hyperlink"/>
@@ -4895,7 +4987,7 @@
                 <w:noProof/>
                 <w:webHidden/>
               </w:rPr>
-              <w:instrText xml:space="preserve"> PAGEREF _Toc137789148 \h </w:instrText>
+              <w:instrText xml:space="preserve"> PAGEREF _Toc138014940 \h </w:instrText>
             </w:r>
             <w:r>
               <w:rPr>
@@ -4915,7 +5007,7 @@
                 <w:noProof/>
                 <w:webHidden/>
               </w:rPr>
-              <w:t>13</w:t>
+              <w:t>12</w:t>
             </w:r>
             <w:r>
               <w:rPr>
@@ -4943,7 +5035,7 @@
               <w:lang w:val="fr-CA" w:eastAsia="fr-CA"/>
             </w:rPr>
           </w:pPr>
-          <w:hyperlink w:anchor="_Toc137789149" w:history="1">
+          <w:hyperlink w:anchor="_Toc138014941" w:history="1">
             <w:r>
               <w:rPr>
                 <w:rStyle w:val="Hyperlink"/>
@@ -4995,7 +5087,7 @@
                 <w:noProof/>
                 <w:webHidden/>
               </w:rPr>
-              <w:instrText xml:space="preserve"> PAGEREF _Toc137789149 \h </w:instrText>
+              <w:instrText xml:space="preserve"> PAGEREF _Toc138014941 \h </w:instrText>
             </w:r>
             <w:r>
               <w:rPr>
@@ -5043,7 +5135,7 @@
               <w:lang w:val="fr-CA" w:eastAsia="fr-CA"/>
             </w:rPr>
           </w:pPr>
-          <w:hyperlink w:anchor="_Toc137789150" w:history="1">
+          <w:hyperlink w:anchor="_Toc138014942" w:history="1">
             <w:r>
               <w:rPr>
                 <w:rStyle w:val="Hyperlink"/>
@@ -5097,7 +5189,7 @@
                 <w:noProof/>
                 <w:webHidden/>
               </w:rPr>
-              <w:instrText xml:space="preserve"> PAGEREF _Toc137789150 \h </w:instrText>
+              <w:instrText xml:space="preserve"> PAGEREF _Toc138014942 \h </w:instrText>
             </w:r>
             <w:r>
               <w:rPr>
@@ -5145,7 +5237,7 @@
               <w:lang w:val="fr-CA" w:eastAsia="fr-CA"/>
             </w:rPr>
           </w:pPr>
-          <w:hyperlink w:anchor="_Toc137789151" w:history="1">
+          <w:hyperlink w:anchor="_Toc138014943" w:history="1">
             <w:r>
               <w:rPr>
                 <w:rStyle w:val="Hyperlink"/>
@@ -5199,7 +5291,7 @@
                 <w:noProof/>
                 <w:webHidden/>
               </w:rPr>
-              <w:instrText xml:space="preserve"> PAGEREF _Toc137789151 \h </w:instrText>
+              <w:instrText xml:space="preserve"> PAGEREF _Toc138014943 \h </w:instrText>
             </w:r>
             <w:r>
               <w:rPr>
@@ -5246,7 +5338,7 @@
               <w:lang w:val="fr-CA" w:eastAsia="fr-CA"/>
             </w:rPr>
           </w:pPr>
-          <w:hyperlink w:anchor="_Toc137789152" w:history="1">
+          <w:hyperlink w:anchor="_Toc138014944" w:history="1">
             <w:r>
               <w:rPr>
                 <w:rStyle w:val="Hyperlink"/>
@@ -5299,7 +5391,7 @@
                 <w:noProof/>
                 <w:webHidden/>
               </w:rPr>
-              <w:instrText xml:space="preserve"> PAGEREF _Toc137789152 \h </w:instrText>
+              <w:instrText xml:space="preserve"> PAGEREF _Toc138014944 \h </w:instrText>
             </w:r>
             <w:r>
               <w:rPr>
@@ -5347,7 +5439,7 @@
               <w:lang w:val="fr-CA" w:eastAsia="fr-CA"/>
             </w:rPr>
           </w:pPr>
-          <w:hyperlink w:anchor="_Toc137789153" w:history="1">
+          <w:hyperlink w:anchor="_Toc138014945" w:history="1">
             <w:r>
               <w:rPr>
                 <w:rStyle w:val="Hyperlink"/>
@@ -5397,7 +5489,7 @@
                 <w:noProof/>
                 <w:webHidden/>
               </w:rPr>
-              <w:instrText xml:space="preserve"> PAGEREF _Toc137789153 \h </w:instrText>
+              <w:instrText xml:space="preserve"> PAGEREF _Toc138014945 \h </w:instrText>
             </w:r>
             <w:r>
               <w:rPr>
@@ -5445,7 +5537,7 @@
               <w:lang w:val="fr-CA" w:eastAsia="fr-CA"/>
             </w:rPr>
           </w:pPr>
-          <w:hyperlink w:anchor="_Toc137789154" w:history="1">
+          <w:hyperlink w:anchor="_Toc138014946" w:history="1">
             <w:r>
               <w:rPr>
                 <w:rStyle w:val="Hyperlink"/>
@@ -5495,7 +5587,7 @@
                 <w:noProof/>
                 <w:webHidden/>
               </w:rPr>
-              <w:instrText xml:space="preserve"> PAGEREF _Toc137789154 \h </w:instrText>
+              <w:instrText xml:space="preserve"> PAGEREF _Toc138014946 \h </w:instrText>
             </w:r>
             <w:r>
               <w:rPr>
@@ -5543,7 +5635,7 @@
               <w:lang w:val="fr-CA" w:eastAsia="fr-CA"/>
             </w:rPr>
           </w:pPr>
-          <w:hyperlink w:anchor="_Toc137789155" w:history="1">
+          <w:hyperlink w:anchor="_Toc138014947" w:history="1">
             <w:r>
               <w:rPr>
                 <w:rStyle w:val="Hyperlink"/>
@@ -5593,7 +5685,7 @@
                 <w:noProof/>
                 <w:webHidden/>
               </w:rPr>
-              <w:instrText xml:space="preserve"> PAGEREF _Toc137789155 \h </w:instrText>
+              <w:instrText xml:space="preserve"> PAGEREF _Toc138014947 \h </w:instrText>
             </w:r>
             <w:r>
               <w:rPr>
@@ -5613,7 +5705,7 @@
                 <w:noProof/>
                 <w:webHidden/>
               </w:rPr>
-              <w:t>17</w:t>
+              <w:t>16</w:t>
             </w:r>
             <w:r>
               <w:rPr>
@@ -5642,7 +5734,7 @@
               <w:lang w:val="fr-CA" w:eastAsia="fr-CA"/>
             </w:rPr>
           </w:pPr>
-          <w:hyperlink w:anchor="_Toc137789156" w:history="1">
+          <w:hyperlink w:anchor="_Toc138014948" w:history="1">
             <w:r>
               <w:rPr>
                 <w:rStyle w:val="Hyperlink"/>
@@ -5693,7 +5785,7 @@
                 <w:noProof/>
                 <w:webHidden/>
               </w:rPr>
-              <w:instrText xml:space="preserve"> PAGEREF _Toc137789156 \h </w:instrText>
+              <w:instrText xml:space="preserve"> PAGEREF _Toc138014948 \h </w:instrText>
             </w:r>
             <w:r>
               <w:rPr>
@@ -5741,7 +5833,7 @@
               <w:lang w:val="fr-CA" w:eastAsia="fr-CA"/>
             </w:rPr>
           </w:pPr>
-          <w:hyperlink w:anchor="_Toc137789157" w:history="1">
+          <w:hyperlink w:anchor="_Toc138014949" w:history="1">
             <w:r>
               <w:rPr>
                 <w:rStyle w:val="Hyperlink"/>
@@ -5768,7 +5860,7 @@
                 <w:noProof/>
                 <w:webHidden/>
               </w:rPr>
-              <w:instrText xml:space="preserve"> PAGEREF _Toc137789157 \h </w:instrText>
+              <w:instrText xml:space="preserve"> PAGEREF _Toc138014949 \h </w:instrText>
             </w:r>
             <w:r>
               <w:rPr>
@@ -5816,7 +5908,7 @@
               <w:lang w:val="fr-CA" w:eastAsia="fr-CA"/>
             </w:rPr>
           </w:pPr>
-          <w:hyperlink w:anchor="_Toc137789158" w:history="1">
+          <w:hyperlink w:anchor="_Toc138014950" w:history="1">
             <w:r>
               <w:rPr>
                 <w:rStyle w:val="Hyperlink"/>
@@ -5843,7 +5935,7 @@
                 <w:noProof/>
                 <w:webHidden/>
               </w:rPr>
-              <w:instrText xml:space="preserve"> PAGEREF _Toc137789158 \h </w:instrText>
+              <w:instrText xml:space="preserve"> PAGEREF _Toc138014950 \h </w:instrText>
             </w:r>
             <w:r>
               <w:rPr>
@@ -5912,7 +6004,7 @@
             </w:rPr>
           </w:pPr>
           <w:bookmarkStart w:id="2" w:name="_Toc136555703"/>
-          <w:bookmarkStart w:id="3" w:name="_Toc137789125"/>
+          <w:bookmarkStart w:id="3" w:name="_Toc138014917"/>
           <w:r>
             <w:rPr>
               <w:lang w:val="fr-CA"/>
@@ -6372,7 +6464,7 @@
             </w:rPr>
           </w:pPr>
           <w:bookmarkStart w:id="4" w:name="_Toc136555704"/>
-          <w:bookmarkStart w:id="5" w:name="_Toc137789126"/>
+          <w:bookmarkStart w:id="5" w:name="_Toc138014918"/>
           <w:r>
             <w:rPr>
               <w:lang w:val="fr-CA"/>
@@ -7187,7 +7279,7 @@
                 <w:noProof/>
                 <w:webHidden/>
               </w:rPr>
-              <w:t>14</w:t>
+              <w:t>13</w:t>
             </w:r>
             <w:r>
               <w:rPr>
@@ -7259,7 +7351,7 @@
                 <w:noProof/>
                 <w:webHidden/>
               </w:rPr>
-              <w:t>15</w:t>
+              <w:t>14</w:t>
             </w:r>
             <w:r>
               <w:rPr>
@@ -7749,14 +7841,6 @@
         </w:p>
         <w:p>
           <w:pPr>
-            <w:jc w:val="both"/>
-            <w:rPr>
-              <w:lang w:val="fr-CA"/>
-            </w:rPr>
-          </w:pPr>
-        </w:p>
-        <w:p>
-          <w:pPr>
             <w:pStyle w:val="Heading1"/>
             <w:rPr>
               <w:noProof/>
@@ -7764,7 +7848,7 @@
             </w:rPr>
           </w:pPr>
           <w:bookmarkStart w:id="6" w:name="_Toc136555705"/>
-          <w:bookmarkStart w:id="7" w:name="_Toc137789127"/>
+          <w:bookmarkStart w:id="7" w:name="_Toc138014919"/>
           <w:r>
             <w:rPr>
               <w:noProof/>
@@ -8511,7 +8595,70 @@
               <w:szCs w:val="24"/>
               <w:lang w:val="fr-CA"/>
             </w:rPr>
-            <w:t>Ayant déceler et étudier les enjeux de la solution, il nous a été assign</w:t>
+            <w:t xml:space="preserve">Ayant </w:t>
+          </w:r>
+          <w:r>
+            <w:rPr>
+              <w:rFonts w:ascii="Times New Roman" w:hAnsi="Times New Roman" w:cs="Times New Roman"/>
+              <w:sz w:val="24"/>
+              <w:szCs w:val="24"/>
+              <w:lang w:val="fr-CA"/>
+            </w:rPr>
+            <w:t>déc</w:t>
+          </w:r>
+          <w:r>
+            <w:rPr>
+              <w:rFonts w:ascii="Times New Roman" w:hAnsi="Times New Roman" w:cs="Times New Roman"/>
+              <w:sz w:val="24"/>
+              <w:szCs w:val="24"/>
+              <w:lang w:val="fr-CA"/>
+            </w:rPr>
+            <w:t>e</w:t>
+          </w:r>
+          <w:r>
+            <w:rPr>
+              <w:rFonts w:ascii="Times New Roman" w:hAnsi="Times New Roman" w:cs="Times New Roman"/>
+              <w:sz w:val="24"/>
+              <w:szCs w:val="24"/>
+              <w:lang w:val="fr-CA"/>
+            </w:rPr>
+            <w:t>l</w:t>
+          </w:r>
+          <w:r>
+            <w:rPr>
+              <w:rFonts w:ascii="Times New Roman" w:hAnsi="Times New Roman" w:cs="Times New Roman"/>
+              <w:sz w:val="24"/>
+              <w:szCs w:val="24"/>
+              <w:lang w:val="fr-CA"/>
+            </w:rPr>
+            <w:t>é</w:t>
+          </w:r>
+          <w:r>
+            <w:rPr>
+              <w:rFonts w:ascii="Times New Roman" w:hAnsi="Times New Roman" w:cs="Times New Roman"/>
+              <w:sz w:val="24"/>
+              <w:szCs w:val="24"/>
+              <w:lang w:val="fr-CA"/>
+            </w:rPr>
+            <w:t xml:space="preserve"> et étudi</w:t>
+          </w:r>
+          <w:r>
+            <w:rPr>
+              <w:rFonts w:ascii="Times New Roman" w:hAnsi="Times New Roman" w:cs="Times New Roman"/>
+              <w:sz w:val="24"/>
+              <w:szCs w:val="24"/>
+              <w:lang w:val="fr-CA"/>
+            </w:rPr>
+            <w:t>é</w:t>
+          </w:r>
+          <w:r>
+            <w:rPr>
+              <w:rFonts w:ascii="Times New Roman" w:hAnsi="Times New Roman" w:cs="Times New Roman"/>
+              <w:sz w:val="24"/>
+              <w:szCs w:val="24"/>
+              <w:lang w:val="fr-CA"/>
+            </w:rPr>
+            <w:t xml:space="preserve"> les enjeux de la solution, il nous a été assign</w:t>
           </w:r>
           <w:r>
             <w:rPr>
@@ -8982,12 +9129,13 @@
             </w:rPr>
           </w:pPr>
           <w:bookmarkStart w:id="8" w:name="_Toc136555706"/>
-          <w:bookmarkStart w:id="9" w:name="_Toc137789128"/>
+          <w:bookmarkStart w:id="9" w:name="_Toc138014920"/>
           <w:r>
             <w:rPr>
               <w:noProof/>
               <w:lang w:val="en-US"/>
             </w:rPr>
+            <w:lastRenderedPageBreak/>
             <w:t>ABSTRACT</w:t>
           </w:r>
           <w:bookmarkEnd w:id="8"/>
@@ -9299,8 +9447,8 @@
               <w:lang w:val="en-US"/>
             </w:rPr>
             <w:sectPr>
-              <w:headerReference w:type="first" r:id="rId13"/>
-              <w:footerReference w:type="first" r:id="rId14"/>
+              <w:headerReference w:type="first" r:id="rId14"/>
+              <w:footerReference w:type="first" r:id="rId15"/>
               <w:pgSz w:w="12240" w:h="15840"/>
               <w:pgMar w:top="1440" w:right="1440" w:bottom="1440" w:left="1440" w:header="794" w:footer="709" w:gutter="0"/>
               <w:pgNumType w:fmt="lowerRoman" w:start="1"/>
@@ -9343,7 +9491,7 @@
           </w:pPr>
           <w:bookmarkStart w:id="10" w:name="_Toc136101030"/>
           <w:bookmarkStart w:id="11" w:name="_Toc136555707"/>
-          <w:bookmarkStart w:id="12" w:name="_Toc137789129"/>
+          <w:bookmarkStart w:id="12" w:name="_Toc138014921"/>
           <w:r>
             <w:rPr>
               <w:rFonts w:ascii="Times New Roman" w:eastAsiaTheme="minorHAnsi" w:hAnsi="Times New Roman" w:cs="Times New Roman"/>
@@ -10563,7 +10711,7 @@
       </w:pPr>
       <w:bookmarkStart w:id="13" w:name="_Toc136101031"/>
       <w:bookmarkStart w:id="14" w:name="_Toc136555708"/>
-      <w:bookmarkStart w:id="15" w:name="_Toc137789130"/>
+      <w:bookmarkStart w:id="15" w:name="_Toc138014922"/>
       <w:r>
         <w:rPr>
           <w:rFonts w:ascii="Times New Roman" w:hAnsi="Times New Roman" w:cs="Times New Roman"/>
@@ -10615,7 +10763,7 @@
       </w:pPr>
       <w:bookmarkStart w:id="16" w:name="_Toc136101033"/>
       <w:bookmarkStart w:id="17" w:name="_Toc136555710"/>
-      <w:bookmarkStart w:id="18" w:name="_Toc137789131"/>
+      <w:bookmarkStart w:id="18" w:name="_Toc138014923"/>
       <w:r>
         <w:rPr>
           <w:rFonts w:ascii="Times New Roman" w:hAnsi="Times New Roman" w:cs="Times New Roman"/>
@@ -11716,7 +11864,7 @@
       </w:pPr>
       <w:bookmarkStart w:id="24" w:name="_Toc136101036"/>
       <w:bookmarkStart w:id="25" w:name="_Toc136555712"/>
-      <w:bookmarkStart w:id="26" w:name="_Toc137789132"/>
+      <w:bookmarkStart w:id="26" w:name="_Toc138014924"/>
       <w:r>
         <w:rPr>
           <w:rFonts w:ascii="Times New Roman" w:hAnsi="Times New Roman" w:cs="Times New Roman"/>
@@ -12514,7 +12662,7 @@
       </w:pPr>
       <w:bookmarkStart w:id="27" w:name="_Toc136101038"/>
       <w:bookmarkStart w:id="28" w:name="_Toc136555714"/>
-      <w:bookmarkStart w:id="29" w:name="_Toc137789133"/>
+      <w:bookmarkStart w:id="29" w:name="_Toc138014925"/>
       <w:r>
         <w:rPr>
           <w:rFonts w:ascii="Times New Roman" w:hAnsi="Times New Roman" w:cs="Times New Roman"/>
@@ -13468,14 +13616,14 @@
         </w:rPr>
         <w:lastRenderedPageBreak/>
         <w:drawing>
-          <wp:inline distT="0" distB="0" distL="0" distR="0" wp14:anchorId="4DBB0ADE" wp14:editId="223DCF20">
+          <wp:inline distT="0" distB="0" distL="0" distR="0" wp14:anchorId="4DBB0ADE" wp14:editId="49BB3273">
             <wp:extent cx="6475228" cy="3179135"/>
             <wp:effectExtent l="0" t="0" r="0" b="2540"/>
             <wp:docPr id="159728563" name="Diagram 4"/>
             <wp:cNvGraphicFramePr/>
             <a:graphic xmlns:a="http://schemas.openxmlformats.org/drawingml/2006/main">
               <a:graphicData uri="http://schemas.openxmlformats.org/drawingml/2006/diagram">
-                <dgm:relIds xmlns:dgm="http://schemas.openxmlformats.org/drawingml/2006/diagram" xmlns:r="http://schemas.openxmlformats.org/officeDocument/2006/relationships" r:dm="rId15" r:lo="rId16" r:qs="rId17" r:cs="rId18"/>
+                <dgm:relIds xmlns:dgm="http://schemas.openxmlformats.org/drawingml/2006/diagram" xmlns:r="http://schemas.openxmlformats.org/officeDocument/2006/relationships" r:dm="rId16" r:lo="rId17" r:qs="rId18" r:cs="rId19"/>
               </a:graphicData>
             </a:graphic>
           </wp:inline>
@@ -13722,7 +13870,7 @@
           <w:lang w:val="fr-CA"/>
         </w:rPr>
       </w:pPr>
-      <w:bookmarkStart w:id="31" w:name="_Toc137789134"/>
+      <w:bookmarkStart w:id="31" w:name="_Toc138014926"/>
       <w:r>
         <w:rPr>
           <w:rFonts w:ascii="Times New Roman" w:hAnsi="Times New Roman" w:cs="Times New Roman"/>
@@ -13895,7 +14043,7 @@
           <w:lang w:val="fr-CA"/>
         </w:rPr>
       </w:pPr>
-      <w:bookmarkStart w:id="32" w:name="_Toc137789135"/>
+      <w:bookmarkStart w:id="32" w:name="_Toc138014927"/>
       <w:r>
         <w:rPr>
           <w:rFonts w:ascii="Times New Roman" w:hAnsi="Times New Roman" w:cs="Times New Roman"/>
@@ -13942,7 +14090,7 @@
           <w:lang w:val="fr-CA"/>
         </w:rPr>
       </w:pPr>
-      <w:bookmarkStart w:id="33" w:name="_Toc137789136"/>
+      <w:bookmarkStart w:id="33" w:name="_Toc138014928"/>
       <w:r>
         <w:rPr>
           <w:rFonts w:ascii="Times New Roman" w:hAnsi="Times New Roman" w:cs="Times New Roman"/>
@@ -13953,7 +14101,31 @@
           <w:szCs w:val="28"/>
           <w:lang w:val="fr-CA"/>
         </w:rPr>
-        <w:t>Contexte et Problematique</w:t>
+        <w:t>Contexte et Probl</w:t>
+      </w:r>
+      <w:r>
+        <w:rPr>
+          <w:rFonts w:ascii="Times New Roman" w:hAnsi="Times New Roman" w:cs="Times New Roman"/>
+          <w:b/>
+          <w:bCs/>
+          <w:noProof/>
+          <w:sz w:val="28"/>
+          <w:szCs w:val="28"/>
+          <w:lang w:val="fr-CA"/>
+        </w:rPr>
+        <w:t>é</w:t>
+      </w:r>
+      <w:r>
+        <w:rPr>
+          <w:rFonts w:ascii="Times New Roman" w:hAnsi="Times New Roman" w:cs="Times New Roman"/>
+          <w:b/>
+          <w:bCs/>
+          <w:noProof/>
+          <w:sz w:val="28"/>
+          <w:szCs w:val="28"/>
+          <w:lang w:val="fr-CA"/>
+        </w:rPr>
+        <w:t>matique</w:t>
       </w:r>
       <w:bookmarkEnd w:id="33"/>
       <w:r>
@@ -14517,7 +14689,7 @@
           <w:lang w:val="fr-CA"/>
         </w:rPr>
       </w:pPr>
-      <w:bookmarkStart w:id="34" w:name="_Toc137789137"/>
+      <w:bookmarkStart w:id="34" w:name="_Toc138014929"/>
       <w:r>
         <w:rPr>
           <w:rFonts w:ascii="Times New Roman" w:hAnsi="Times New Roman" w:cs="Times New Roman"/>
@@ -14671,7 +14843,27 @@
           <w:szCs w:val="24"/>
           <w:lang w:val="fr-CA"/>
         </w:rPr>
-        <w:t xml:space="preserve">rer de </w:t>
+        <w:t>r</w:t>
+      </w:r>
+      <w:r>
+        <w:rPr>
+          <w:rFonts w:ascii="Times New Roman" w:hAnsi="Times New Roman" w:cs="Times New Roman"/>
+          <w:noProof/>
+          <w:sz w:val="24"/>
+          <w:szCs w:val="24"/>
+          <w:lang w:val="fr-CA"/>
+        </w:rPr>
+        <w:t>és</w:t>
+      </w:r>
+      <w:r>
+        <w:rPr>
+          <w:rFonts w:ascii="Times New Roman" w:hAnsi="Times New Roman" w:cs="Times New Roman"/>
+          <w:noProof/>
+          <w:sz w:val="24"/>
+          <w:szCs w:val="24"/>
+          <w:lang w:val="fr-CA"/>
+        </w:rPr>
+        <w:t xml:space="preserve"> de </w:t>
       </w:r>
       <w:r>
         <w:rPr>
@@ -15274,7 +15466,7 @@
           <w:lang w:val="fr-CA"/>
         </w:rPr>
       </w:pPr>
-      <w:bookmarkStart w:id="35" w:name="_Toc137789138"/>
+      <w:bookmarkStart w:id="35" w:name="_Toc138014930"/>
       <w:r>
         <w:rPr>
           <w:rFonts w:ascii="Times New Roman" w:hAnsi="Times New Roman" w:cs="Times New Roman"/>
@@ -15536,7 +15728,7 @@
           <w:lang w:val="fr-CA"/>
         </w:rPr>
       </w:pPr>
-      <w:bookmarkStart w:id="36" w:name="_Toc137789139"/>
+      <w:bookmarkStart w:id="36" w:name="_Toc138014931"/>
       <w:r>
         <w:rPr>
           <w:rFonts w:ascii="Times New Roman" w:hAnsi="Times New Roman" w:cs="Times New Roman"/>
@@ -15623,7 +15815,27 @@
           <w:szCs w:val="24"/>
           <w:lang w:val="fr-CA"/>
         </w:rPr>
-        <w:t xml:space="preserve"> quelques contraintes de realisation tels que :</w:t>
+        <w:t xml:space="preserve"> quelques contraintes de realisation tel</w:t>
+      </w:r>
+      <w:r>
+        <w:rPr>
+          <w:rFonts w:ascii="Times New Roman" w:hAnsi="Times New Roman" w:cs="Times New Roman"/>
+          <w:noProof/>
+          <w:sz w:val="24"/>
+          <w:szCs w:val="24"/>
+          <w:lang w:val="fr-CA"/>
+        </w:rPr>
+        <w:t>le</w:t>
+      </w:r>
+      <w:r>
+        <w:rPr>
+          <w:rFonts w:ascii="Times New Roman" w:hAnsi="Times New Roman" w:cs="Times New Roman"/>
+          <w:noProof/>
+          <w:sz w:val="24"/>
+          <w:szCs w:val="24"/>
+          <w:lang w:val="fr-CA"/>
+        </w:rPr>
+        <w:t>s que :</w:t>
       </w:r>
     </w:p>
     <w:p>
@@ -15769,7 +15981,7 @@
           <w:lang w:val="fr-CA"/>
         </w:rPr>
       </w:pPr>
-      <w:bookmarkStart w:id="37" w:name="_Toc137789140"/>
+      <w:bookmarkStart w:id="37" w:name="_Toc138014932"/>
       <w:r>
         <w:rPr>
           <w:rFonts w:ascii="Times New Roman" w:eastAsiaTheme="minorHAnsi" w:hAnsi="Times New Roman" w:cs="Times New Roman"/>
@@ -15877,7 +16089,7 @@
           <w:lang w:val="fr-CA"/>
         </w:rPr>
       </w:pPr>
-      <w:bookmarkStart w:id="38" w:name="_Toc137789141"/>
+      <w:bookmarkStart w:id="38" w:name="_Toc138014933"/>
       <w:r>
         <w:rPr>
           <w:rFonts w:ascii="Times New Roman" w:hAnsi="Times New Roman" w:cs="Times New Roman"/>
@@ -15977,7 +16189,25 @@
           <w:szCs w:val="24"/>
           <w:lang w:val="fr-CA"/>
         </w:rPr>
-        <w:t>: au cours desquels, nous établissons des objectifs journaliers à atteindre et un récapitulatif des avancées du jour précédent;</w:t>
+        <w:t>: au cours desquel</w:t>
+      </w:r>
+      <w:r>
+        <w:rPr>
+          <w:rFonts w:ascii="Times New Roman" w:hAnsi="Times New Roman" w:cs="Times New Roman"/>
+          <w:sz w:val="24"/>
+          <w:szCs w:val="24"/>
+          <w:lang w:val="fr-CA"/>
+        </w:rPr>
+        <w:t>le</w:t>
+      </w:r>
+      <w:r>
+        <w:rPr>
+          <w:rFonts w:ascii="Times New Roman" w:hAnsi="Times New Roman" w:cs="Times New Roman"/>
+          <w:sz w:val="24"/>
+          <w:szCs w:val="24"/>
+          <w:lang w:val="fr-CA"/>
+        </w:rPr>
+        <w:t>s, nous établissons des objectifs journaliers à atteindre et un récapitulatif des avancées du jour précédent;</w:t>
       </w:r>
     </w:p>
     <w:p>
@@ -16022,7 +16252,7 @@
           <w:szCs w:val="24"/>
           <w:lang w:val="fr-CA"/>
         </w:rPr>
-        <w:t xml:space="preserve"> ils vérifiaient si les objectifs ont été atteints, apportaient des critiques et d’éventuelles idées d’améliorations.</w:t>
+        <w:t xml:space="preserve"> ils vérifiaient si les objectifs ont été atteints, apportaient des critiques et d’éventuelles idées d’amélioration.</w:t>
       </w:r>
     </w:p>
     <w:p>
@@ -16173,7 +16403,7 @@
           <w:lang w:val="fr-CA"/>
         </w:rPr>
       </w:pPr>
-      <w:bookmarkStart w:id="39" w:name="_Toc137789142"/>
+      <w:bookmarkStart w:id="39" w:name="_Toc138014934"/>
       <w:r>
         <w:rPr>
           <w:rFonts w:ascii="Times New Roman" w:hAnsi="Times New Roman" w:cs="Times New Roman"/>
@@ -16405,7 +16635,7 @@
                     <pic:cNvPicPr/>
                   </pic:nvPicPr>
                   <pic:blipFill>
-                    <a:blip r:embed="rId20">
+                    <a:blip r:embed="rId21">
                       <a:extLst>
                         <a:ext uri="{28A0092B-C50C-407E-A947-70E740481C1C}">
                           <a14:useLocalDpi xmlns:a14="http://schemas.microsoft.com/office/drawing/2010/main" val="0"/>
@@ -16533,7 +16763,7 @@
         <w:jc w:val="both"/>
       </w:pPr>
       <w:r>
-        <w:t>L’illustration suivante vous montre les différentes  modifications et adaptations du planning selon les changements et difficultés rencontrées au cours de la période de stage.</w:t>
+        <w:t>L’illustration suivante vous montre les différentes  modifications et adaptations du planning selon les changements et difficultés rencontrés au cours de la période de stage.</w:t>
       </w:r>
       <w:r>
         <w:t xml:space="preserve"> </w:t>
@@ -16588,7 +16818,7 @@
                     <pic:cNvPicPr/>
                   </pic:nvPicPr>
                   <pic:blipFill>
-                    <a:blip r:embed="rId21">
+                    <a:blip r:embed="rId22">
                       <a:extLst>
                         <a:ext uri="{28A0092B-C50C-407E-A947-70E740481C1C}">
                           <a14:useLocalDpi xmlns:a14="http://schemas.microsoft.com/office/drawing/2010/main" val="0"/>
@@ -16696,7 +16926,7 @@
           <w:lang w:val="fr-CA"/>
         </w:rPr>
       </w:pPr>
-      <w:bookmarkStart w:id="42" w:name="_Toc137789143"/>
+      <w:bookmarkStart w:id="42" w:name="_Toc138014935"/>
       <w:r>
         <w:rPr>
           <w:rFonts w:ascii="Times New Roman" w:hAnsi="Times New Roman" w:cs="Times New Roman"/>
@@ -16741,7 +16971,7 @@
           <w:lang w:val="fr-CA"/>
         </w:rPr>
       </w:pPr>
-      <w:bookmarkStart w:id="43" w:name="_Toc137789144"/>
+      <w:bookmarkStart w:id="43" w:name="_Toc138014936"/>
       <w:r>
         <w:rPr>
           <w:rFonts w:ascii="Times New Roman" w:hAnsi="Times New Roman" w:cs="Times New Roman"/>
@@ -18000,7 +18230,7 @@
           <w:lang w:val="fr-CA"/>
         </w:rPr>
       </w:pPr>
-      <w:bookmarkStart w:id="45" w:name="_Toc137789145"/>
+      <w:bookmarkStart w:id="45" w:name="_Toc138014937"/>
       <w:r>
         <w:rPr>
           <w:rFonts w:ascii="Times New Roman" w:hAnsi="Times New Roman" w:cs="Times New Roman"/>
@@ -18309,7 +18539,7 @@
                     <pic:cNvPicPr/>
                   </pic:nvPicPr>
                   <pic:blipFill>
-                    <a:blip r:embed="rId22">
+                    <a:blip r:embed="rId23">
                       <a:extLst>
                         <a:ext uri="{28A0092B-C50C-407E-A947-70E740481C1C}">
                           <a14:useLocalDpi xmlns:a14="http://schemas.microsoft.com/office/drawing/2010/main" val="0"/>
@@ -18860,7 +19090,7 @@
                     <pic:cNvPicPr/>
                   </pic:nvPicPr>
                   <pic:blipFill rotWithShape="1">
-                    <a:blip r:embed="rId23">
+                    <a:blip r:embed="rId24">
                       <a:extLst>
                         <a:ext uri="{28A0092B-C50C-407E-A947-70E740481C1C}">
                           <a14:useLocalDpi xmlns:a14="http://schemas.microsoft.com/office/drawing/2010/main" val="0"/>
@@ -19179,7 +19409,7 @@
                     <pic:cNvPicPr/>
                   </pic:nvPicPr>
                   <pic:blipFill rotWithShape="1">
-                    <a:blip r:embed="rId24">
+                    <a:blip r:embed="rId25">
                       <a:extLst>
                         <a:ext uri="{28A0092B-C50C-407E-A947-70E740481C1C}">
                           <a14:useLocalDpi xmlns:a14="http://schemas.microsoft.com/office/drawing/2010/main" val="0"/>
@@ -19667,7 +19897,7 @@
                     <pic:cNvPicPr/>
                   </pic:nvPicPr>
                   <pic:blipFill>
-                    <a:blip r:embed="rId25">
+                    <a:blip r:embed="rId26">
                       <a:extLst>
                         <a:ext uri="{28A0092B-C50C-407E-A947-70E740481C1C}">
                           <a14:useLocalDpi xmlns:a14="http://schemas.microsoft.com/office/drawing/2010/main" val="0"/>
@@ -19776,7 +20006,7 @@
           <w:lang w:val="fr-CA"/>
         </w:rPr>
       </w:pPr>
-      <w:bookmarkStart w:id="50" w:name="_Toc137789146"/>
+      <w:bookmarkStart w:id="50" w:name="_Toc138014938"/>
       <w:r>
         <w:rPr>
           <w:rFonts w:ascii="Times New Roman" w:hAnsi="Times New Roman" w:cs="Times New Roman"/>
@@ -20234,7 +20464,7 @@
           <w:lang w:val="fr-CA"/>
         </w:rPr>
       </w:pPr>
-      <w:bookmarkStart w:id="51" w:name="_Toc137789147"/>
+      <w:bookmarkStart w:id="51" w:name="_Toc138014939"/>
       <w:r>
         <w:rPr>
           <w:rFonts w:ascii="Times New Roman" w:hAnsi="Times New Roman" w:cs="Times New Roman"/>
@@ -20281,7 +20511,7 @@
           <w:lang w:val="fr-CA"/>
         </w:rPr>
       </w:pPr>
-      <w:bookmarkStart w:id="52" w:name="_Toc137789148"/>
+      <w:bookmarkStart w:id="52" w:name="_Toc138014940"/>
       <w:r>
         <w:rPr>
           <w:rFonts w:ascii="Times New Roman" w:hAnsi="Times New Roman" w:cs="Times New Roman"/>
@@ -20400,7 +20630,7 @@
           <w:szCs w:val="24"/>
           <w:lang w:val="fr-CA"/>
         </w:rPr>
-        <w:t>Au vue de l’aspect des fonctionnalit</w:t>
+        <w:t>Au vu de l’aspect des fonctionnalit</w:t>
       </w:r>
       <w:r>
         <w:rPr>
@@ -20818,7 +21048,7 @@
                     <pic:cNvPicPr/>
                   </pic:nvPicPr>
                   <pic:blipFill>
-                    <a:blip r:embed="rId26" cstate="print">
+                    <a:blip r:embed="rId27" cstate="print">
                       <a:extLst>
                         <a:ext uri="{28A0092B-C50C-407E-A947-70E740481C1C}">
                           <a14:useLocalDpi xmlns:a14="http://schemas.microsoft.com/office/drawing/2010/main" val="0"/>
@@ -21267,7 +21497,7 @@
                     <pic:cNvPicPr/>
                   </pic:nvPicPr>
                   <pic:blipFill>
-                    <a:blip r:embed="rId27">
+                    <a:blip r:embed="rId28">
                       <a:extLst>
                         <a:ext uri="{28A0092B-C50C-407E-A947-70E740481C1C}">
                           <a14:useLocalDpi xmlns:a14="http://schemas.microsoft.com/office/drawing/2010/main" val="0"/>
@@ -21388,7 +21618,7 @@
           <w:lang w:val="fr-CA"/>
         </w:rPr>
       </w:pPr>
-      <w:bookmarkStart w:id="55" w:name="_Toc137789149"/>
+      <w:bookmarkStart w:id="55" w:name="_Toc138014941"/>
       <w:r>
         <w:rPr>
           <w:rFonts w:ascii="Times New Roman" w:hAnsi="Times New Roman" w:cs="Times New Roman"/>
@@ -22352,7 +22582,7 @@
                     <pic:cNvPicPr/>
                   </pic:nvPicPr>
                   <pic:blipFill>
-                    <a:blip r:embed="rId28">
+                    <a:blip r:embed="rId29">
                       <a:extLst>
                         <a:ext uri="{28A0092B-C50C-407E-A947-70E740481C1C}">
                           <a14:useLocalDpi xmlns:a14="http://schemas.microsoft.com/office/drawing/2010/main" val="0"/>
@@ -23846,7 +24076,7 @@
                     <pic:cNvPicPr/>
                   </pic:nvPicPr>
                   <pic:blipFill>
-                    <a:blip r:embed="rId29" cstate="print">
+                    <a:blip r:embed="rId30" cstate="print">
                       <a:extLst>
                         <a:ext uri="{28A0092B-C50C-407E-A947-70E740481C1C}">
                           <a14:useLocalDpi xmlns:a14="http://schemas.microsoft.com/office/drawing/2010/main" val="0"/>
@@ -23974,7 +24204,7 @@
           <w:lang w:val="fr-CA"/>
         </w:rPr>
       </w:pPr>
-      <w:bookmarkStart w:id="60" w:name="_Toc137789150"/>
+      <w:bookmarkStart w:id="60" w:name="_Toc138014942"/>
       <w:r>
         <w:rPr>
           <w:rFonts w:ascii="Times New Roman" w:hAnsi="Times New Roman" w:cs="Times New Roman"/>
@@ -24213,7 +24443,7 @@
           <w:lang w:val="fr-CA"/>
         </w:rPr>
       </w:pPr>
-      <w:bookmarkStart w:id="61" w:name="_Toc137789151"/>
+      <w:bookmarkStart w:id="61" w:name="_Toc138014943"/>
       <w:r>
         <w:rPr>
           <w:rFonts w:ascii="Times New Roman" w:hAnsi="Times New Roman" w:cs="Times New Roman"/>
@@ -24537,7 +24767,7 @@
                     <pic:cNvPicPr/>
                   </pic:nvPicPr>
                   <pic:blipFill>
-                    <a:blip r:embed="rId30">
+                    <a:blip r:embed="rId31">
                       <a:extLst>
                         <a:ext uri="{28A0092B-C50C-407E-A947-70E740481C1C}">
                           <a14:useLocalDpi xmlns:a14="http://schemas.microsoft.com/office/drawing/2010/main" val="0"/>
@@ -24644,7 +24874,7 @@
           <w:lang w:val="fr-CA"/>
         </w:rPr>
       </w:pPr>
-      <w:bookmarkStart w:id="63" w:name="_Toc137789152"/>
+      <w:bookmarkStart w:id="63" w:name="_Toc138014944"/>
       <w:r>
         <w:rPr>
           <w:rFonts w:ascii="Times New Roman" w:hAnsi="Times New Roman" w:cs="Times New Roman"/>
@@ -24854,7 +25084,7 @@
           <w:noProof w:val="0"/>
         </w:rPr>
       </w:pPr>
-      <w:bookmarkStart w:id="64" w:name="_Toc137789153"/>
+      <w:bookmarkStart w:id="64" w:name="_Toc138014945"/>
       <w:r>
         <w:rPr>
           <w:b/>
@@ -25271,7 +25501,19 @@
         <w:rPr>
           <w:noProof w:val="0"/>
         </w:rPr>
-        <w:t xml:space="preserve">nier par un </w:t>
+        <w:t>ni</w:t>
+      </w:r>
+      <w:r>
+        <w:rPr>
+          <w:noProof w:val="0"/>
+        </w:rPr>
+        <w:t>ées</w:t>
+      </w:r>
+      <w:r>
+        <w:rPr>
+          <w:noProof w:val="0"/>
+        </w:rPr>
+        <w:t xml:space="preserve"> par un </w:t>
       </w:r>
       <w:r>
         <w:rPr>
@@ -25363,7 +25605,19 @@
         <w:rPr>
           <w:noProof w:val="0"/>
         </w:rPr>
-        <w:t>dédiés.</w:t>
+        <w:t>dédié</w:t>
+      </w:r>
+      <w:r>
+        <w:rPr>
+          <w:noProof w:val="0"/>
+        </w:rPr>
+        <w:t>e</w:t>
+      </w:r>
+      <w:r>
+        <w:rPr>
+          <w:noProof w:val="0"/>
+        </w:rPr>
+        <w:t>s.</w:t>
       </w:r>
     </w:p>
     <w:p>
@@ -25390,7 +25644,7 @@
           <w:noProof w:val="0"/>
         </w:rPr>
       </w:pPr>
-      <w:bookmarkStart w:id="65" w:name="_Toc137789154"/>
+      <w:bookmarkStart w:id="65" w:name="_Toc138014946"/>
       <w:r>
         <w:rPr>
           <w:b/>
@@ -25759,7 +26013,27 @@
                 <w:sz w:val="22"/>
                 <w:szCs w:val="22"/>
               </w:rPr>
-              <w:t>Tableau bord</w:t>
+              <w:t>Tableau</w:t>
+            </w:r>
+            <w:r>
+              <w:rPr>
+                <w:b w:val="0"/>
+                <w:bCs w:val="0"/>
+                <w:noProof w:val="0"/>
+                <w:sz w:val="22"/>
+                <w:szCs w:val="22"/>
+              </w:rPr>
+              <w:t xml:space="preserve"> de </w:t>
+            </w:r>
+            <w:r>
+              <w:rPr>
+                <w:b w:val="0"/>
+                <w:bCs w:val="0"/>
+                <w:noProof w:val="0"/>
+                <w:sz w:val="22"/>
+                <w:szCs w:val="22"/>
+              </w:rPr>
+              <w:t>bord</w:t>
             </w:r>
           </w:p>
         </w:tc>
@@ -25880,7 +26154,7 @@
                 <w:sz w:val="22"/>
                 <w:szCs w:val="22"/>
               </w:rPr>
-              <w:t xml:space="preserve"> des revenues, et même des </w:t>
+              <w:t xml:space="preserve"> des revenus, et même des </w:t>
             </w:r>
             <w:r>
               <w:rPr>
@@ -26523,7 +26797,7 @@
           <w:noProof w:val="0"/>
         </w:rPr>
       </w:pPr>
-      <w:bookmarkStart w:id="67" w:name="_Toc137789155"/>
+      <w:bookmarkStart w:id="67" w:name="_Toc138014947"/>
       <w:r>
         <w:rPr>
           <w:b/>
@@ -26757,7 +27031,7 @@
                     <pic:cNvPicPr/>
                   </pic:nvPicPr>
                   <pic:blipFill>
-                    <a:blip r:embed="rId31">
+                    <a:blip r:embed="rId32">
                       <a:extLst>
                         <a:ext uri="{28A0092B-C50C-407E-A947-70E740481C1C}">
                           <a14:useLocalDpi xmlns:a14="http://schemas.microsoft.com/office/drawing/2010/main" val="0"/>
@@ -27350,7 +27624,7 @@
                     <pic:cNvPicPr/>
                   </pic:nvPicPr>
                   <pic:blipFill>
-                    <a:blip r:embed="rId32">
+                    <a:blip r:embed="rId33">
                       <a:extLst>
                         <a:ext uri="{28A0092B-C50C-407E-A947-70E740481C1C}">
                           <a14:useLocalDpi xmlns:a14="http://schemas.microsoft.com/office/drawing/2010/main" val="0"/>
@@ -27571,7 +27845,7 @@
                     <pic:cNvPicPr/>
                   </pic:nvPicPr>
                   <pic:blipFill>
-                    <a:blip r:embed="rId33">
+                    <a:blip r:embed="rId34">
                       <a:extLst>
                         <a:ext uri="{28A0092B-C50C-407E-A947-70E740481C1C}">
                           <a14:useLocalDpi xmlns:a14="http://schemas.microsoft.com/office/drawing/2010/main" val="0"/>
@@ -27847,7 +28121,7 @@
                     <pic:cNvPicPr/>
                   </pic:nvPicPr>
                   <pic:blipFill>
-                    <a:blip r:embed="rId34">
+                    <a:blip r:embed="rId35">
                       <a:extLst>
                         <a:ext uri="{28A0092B-C50C-407E-A947-70E740481C1C}">
                           <a14:useLocalDpi xmlns:a14="http://schemas.microsoft.com/office/drawing/2010/main" val="0"/>
@@ -28029,7 +28303,7 @@
                     <pic:cNvPicPr/>
                   </pic:nvPicPr>
                   <pic:blipFill rotWithShape="1">
-                    <a:blip r:embed="rId35">
+                    <a:blip r:embed="rId36">
                       <a:extLst>
                         <a:ext uri="{28A0092B-C50C-407E-A947-70E740481C1C}">
                           <a14:useLocalDpi xmlns:a14="http://schemas.microsoft.com/office/drawing/2010/main" val="0"/>
@@ -28164,7 +28438,7 @@
           <w:lang w:val="fr-CA"/>
         </w:rPr>
       </w:pPr>
-      <w:bookmarkStart w:id="73" w:name="_Toc137789156"/>
+      <w:bookmarkStart w:id="73" w:name="_Toc138014948"/>
       <w:r>
         <w:rPr>
           <w:rFonts w:ascii="Times New Roman" w:hAnsi="Times New Roman" w:cs="Times New Roman"/>
@@ -28269,7 +28543,37 @@
         <w:rPr>
           <w:noProof w:val="0"/>
         </w:rPr>
-        <w:t xml:space="preserve"> cours desquels nous avons pu mettre en exergue les connaissances </w:t>
+        <w:t xml:space="preserve"> cours </w:t>
+      </w:r>
+      <w:r>
+        <w:rPr>
+          <w:noProof w:val="0"/>
+        </w:rPr>
+        <w:t>desqu</w:t>
+      </w:r>
+      <w:r>
+        <w:rPr>
+          <w:noProof w:val="0"/>
+        </w:rPr>
+        <w:t>e</w:t>
+      </w:r>
+      <w:r>
+        <w:rPr>
+          <w:noProof w:val="0"/>
+        </w:rPr>
+        <w:t>ll</w:t>
+      </w:r>
+      <w:r>
+        <w:rPr>
+          <w:noProof w:val="0"/>
+        </w:rPr>
+        <w:t xml:space="preserve">es </w:t>
+      </w:r>
+      <w:r>
+        <w:rPr>
+          <w:noProof w:val="0"/>
+        </w:rPr>
+        <w:t xml:space="preserve">nous avons pu mettre en exergue les connaissances </w:t>
       </w:r>
       <w:r>
         <w:rPr>
@@ -28696,13 +29000,7 @@
         <w:rPr>
           <w:noProof w:val="0"/>
         </w:rPr>
-        <w:t>é</w:t>
-      </w:r>
-      <w:r>
-        <w:rPr>
-          <w:noProof w:val="0"/>
-        </w:rPr>
-        <w:t>ri</w:t>
+        <w:t>is</w:t>
       </w:r>
       <w:r>
         <w:rPr>
@@ -28991,7 +29289,7 @@
           <w:szCs w:val="32"/>
         </w:rPr>
       </w:pPr>
-      <w:bookmarkStart w:id="74" w:name="_Toc137789157"/>
+      <w:bookmarkStart w:id="74" w:name="_Toc138014949"/>
       <w:r>
         <w:rPr>
           <w:b/>
@@ -29107,7 +29405,19 @@
         <w:rPr>
           <w:noProof w:val="0"/>
         </w:rPr>
-        <w:t xml:space="preserve"> de la structure nous ayant accueilli et des expériences que nous avons pu ressortir au cours de cette période d’entreprise . </w:t>
+        <w:t xml:space="preserve"> de la structure nous ayant accueilli</w:t>
+      </w:r>
+      <w:r>
+        <w:rPr>
+          <w:noProof w:val="0"/>
+        </w:rPr>
+        <w:t>e</w:t>
+      </w:r>
+      <w:r>
+        <w:rPr>
+          <w:noProof w:val="0"/>
+        </w:rPr>
+        <w:t xml:space="preserve"> et des expériences que nous avons pu ressortir au cours de cette période d’entreprise . </w:t>
       </w:r>
     </w:p>
     <w:p>
@@ -29128,7 +29438,7 @@
         <w:rPr>
           <w:noProof w:val="0"/>
         </w:rPr>
-        <w:t>intitulée</w:t>
+        <w:t>intitulé</w:t>
       </w:r>
       <w:r>
         <w:rPr>
@@ -29224,7 +29534,7 @@
         <w:rPr>
           <w:noProof w:val="0"/>
         </w:rPr>
-        <w:t xml:space="preserve"> la réalisation de ce projet en tenant comptes des choix techniques, des diagrammes UML et outils utilis</w:t>
+        <w:t xml:space="preserve"> la réalisation de ce projet en tenant compte des choix techniques, des diagrammes UML et outils utilis</w:t>
       </w:r>
       <w:r>
         <w:rPr>
@@ -29281,7 +29591,7 @@
         <w:rPr>
           <w:noProof w:val="0"/>
         </w:rPr>
-        <w:t xml:space="preserve">s’adapter et </w:t>
+        <w:t xml:space="preserve">adapter et </w:t>
       </w:r>
       <w:r>
         <w:rPr>
@@ -29466,7 +29776,7 @@
         <w:rPr>
           <w:noProof w:val="0"/>
         </w:rPr>
-        <w:t xml:space="preserve"> des informations sur les documents pour pouvoir ressortir un tableau de bord analytiques de l’ensemble des documents de l’entreprise.</w:t>
+        <w:t xml:space="preserve"> des informations sur les documents pour pouvoir ressortir un tableau de bord analytique de l’ensemble des documents de l’entreprise.</w:t>
       </w:r>
     </w:p>
     <w:p>
@@ -29581,7 +29891,7 @@
           <w:szCs w:val="32"/>
         </w:rPr>
       </w:pPr>
-      <w:bookmarkStart w:id="75" w:name="_Toc137789158"/>
+      <w:bookmarkStart w:id="75" w:name="_Toc138014950"/>
       <w:r>
         <w:rPr>
           <w:b/>
@@ -29607,7 +29917,7 @@
           <w:noProof w:val="0"/>
         </w:rPr>
       </w:pPr>
-      <w:hyperlink r:id="rId36" w:history="1">
+      <w:hyperlink r:id="rId37" w:history="1">
         <w:r>
           <w:rPr>
             <w:rStyle w:val="Hyperlink"/>
@@ -29629,7 +29939,7 @@
           <w:noProof w:val="0"/>
         </w:rPr>
       </w:pPr>
-      <w:hyperlink r:id="rId37" w:history="1">
+      <w:hyperlink r:id="rId38" w:history="1">
         <w:r>
           <w:rPr>
             <w:rStyle w:val="Hyperlink"/>
@@ -29651,7 +29961,7 @@
           <w:noProof w:val="0"/>
         </w:rPr>
       </w:pPr>
-      <w:hyperlink r:id="rId38" w:history="1">
+      <w:hyperlink r:id="rId39" w:history="1">
         <w:r>
           <w:rPr>
             <w:rStyle w:val="Hyperlink"/>
@@ -29673,7 +29983,7 @@
           <w:noProof w:val="0"/>
         </w:rPr>
       </w:pPr>
-      <w:hyperlink r:id="rId39" w:history="1">
+      <w:hyperlink r:id="rId40" w:history="1">
         <w:r>
           <w:rPr>
             <w:rStyle w:val="Hyperlink"/>
@@ -29695,7 +30005,7 @@
           <w:noProof w:val="0"/>
         </w:rPr>
       </w:pPr>
-      <w:hyperlink r:id="rId40" w:history="1">
+      <w:hyperlink r:id="rId41" w:history="1">
         <w:r>
           <w:rPr>
             <w:rStyle w:val="Hyperlink"/>
@@ -29717,7 +30027,7 @@
           <w:noProof w:val="0"/>
         </w:rPr>
       </w:pPr>
-      <w:hyperlink r:id="rId41" w:history="1">
+      <w:hyperlink r:id="rId42" w:anchor="getting-started" w:history="1">
         <w:r>
           <w:rPr>
             <w:rStyle w:val="Hyperlink"/>
@@ -29739,7 +30049,7 @@
           <w:noProof w:val="0"/>
         </w:rPr>
       </w:pPr>
-      <w:hyperlink r:id="rId42" w:history="1">
+      <w:hyperlink r:id="rId43" w:history="1">
         <w:r>
           <w:rPr>
             <w:rStyle w:val="Hyperlink"/>
@@ -29761,7 +30071,7 @@
           <w:noProof w:val="0"/>
         </w:rPr>
       </w:pPr>
-      <w:hyperlink r:id="rId43" w:history="1">
+      <w:hyperlink r:id="rId44" w:history="1">
         <w:r>
           <w:rPr>
             <w:rStyle w:val="Hyperlink"/>
@@ -29783,7 +30093,7 @@
           <w:noProof w:val="0"/>
         </w:rPr>
       </w:pPr>
-      <w:hyperlink r:id="rId44" w:history="1">
+      <w:hyperlink r:id="rId45" w:anchor="penci-Permissions-in-Django" w:history="1">
         <w:r>
           <w:rPr>
             <w:rStyle w:val="Hyperlink"/>
@@ -29805,7 +30115,7 @@
           <w:noProof w:val="0"/>
         </w:rPr>
       </w:pPr>
-      <w:hyperlink r:id="rId45" w:history="1">
+      <w:hyperlink r:id="rId46" w:history="1">
         <w:r>
           <w:rPr>
             <w:rStyle w:val="Hyperlink"/>
@@ -29827,7 +30137,7 @@
           <w:noProof w:val="0"/>
         </w:rPr>
       </w:pPr>
-      <w:hyperlink r:id="rId46" w:history="1">
+      <w:hyperlink r:id="rId47" w:history="1">
         <w:r>
           <w:rPr>
             <w:rStyle w:val="Hyperlink"/>
@@ -29849,7 +30159,7 @@
           <w:noProof w:val="0"/>
         </w:rPr>
       </w:pPr>
-      <w:hyperlink r:id="rId47" w:history="1">
+      <w:hyperlink r:id="rId48" w:history="1">
         <w:r>
           <w:rPr>
             <w:rStyle w:val="Hyperlink"/>
@@ -29871,7 +30181,7 @@
           <w:noProof w:val="0"/>
         </w:rPr>
       </w:pPr>
-      <w:hyperlink r:id="rId48" w:history="1">
+      <w:hyperlink r:id="rId49" w:history="1">
         <w:r>
           <w:rPr>
             <w:rStyle w:val="Hyperlink"/>
@@ -29893,7 +30203,7 @@
           <w:noProof w:val="0"/>
         </w:rPr>
       </w:pPr>
-      <w:hyperlink r:id="rId49" w:history="1">
+      <w:hyperlink r:id="rId50" w:history="1">
         <w:r>
           <w:rPr>
             <w:rStyle w:val="Hyperlink"/>
@@ -29915,7 +30225,7 @@
           <w:noProof w:val="0"/>
         </w:rPr>
       </w:pPr>
-      <w:hyperlink r:id="rId50" w:history="1">
+      <w:hyperlink r:id="rId51" w:history="1">
         <w:r>
           <w:rPr>
             <w:rStyle w:val="Hyperlink"/>
@@ -29937,7 +30247,7 @@
           <w:noProof w:val="0"/>
         </w:rPr>
       </w:pPr>
-      <w:hyperlink r:id="rId51" w:history="1">
+      <w:hyperlink r:id="rId52" w:history="1">
         <w:r>
           <w:rPr>
             <w:rStyle w:val="Hyperlink"/>
@@ -29959,7 +30269,7 @@
           <w:noProof w:val="0"/>
         </w:rPr>
       </w:pPr>
-      <w:hyperlink r:id="rId52" w:history="1">
+      <w:hyperlink r:id="rId53" w:history="1">
         <w:r>
           <w:rPr>
             <w:rStyle w:val="Hyperlink"/>
@@ -29981,7 +30291,7 @@
           <w:noProof w:val="0"/>
         </w:rPr>
       </w:pPr>
-      <w:hyperlink r:id="rId53" w:history="1">
+      <w:hyperlink r:id="rId54" w:history="1">
         <w:r>
           <w:rPr>
             <w:rStyle w:val="Hyperlink"/>
@@ -30003,7 +30313,7 @@
           <w:noProof w:val="0"/>
         </w:rPr>
       </w:pPr>
-      <w:hyperlink r:id="rId54" w:history="1">
+      <w:hyperlink r:id="rId55" w:history="1">
         <w:r>
           <w:rPr>
             <w:rStyle w:val="Hyperlink"/>
@@ -30025,7 +30335,7 @@
           <w:noProof w:val="0"/>
         </w:rPr>
       </w:pPr>
-      <w:hyperlink r:id="rId55" w:history="1">
+      <w:hyperlink r:id="rId56" w:history="1">
         <w:r>
           <w:rPr>
             <w:rStyle w:val="Hyperlink"/>
@@ -30047,7 +30357,7 @@
           <w:noProof w:val="0"/>
         </w:rPr>
       </w:pPr>
-      <w:hyperlink r:id="rId56" w:history="1">
+      <w:hyperlink r:id="rId57" w:history="1">
         <w:r>
           <w:rPr>
             <w:rStyle w:val="Hyperlink"/>
@@ -30078,8 +30388,8 @@
       </w:pPr>
     </w:p>
     <w:sectPr>
-      <w:headerReference w:type="first" r:id="rId57"/>
-      <w:footerReference w:type="first" r:id="rId58"/>
+      <w:headerReference w:type="first" r:id="rId58"/>
+      <w:footerReference w:type="first" r:id="rId59"/>
       <w:pgSz w:w="12240" w:h="15840"/>
       <w:pgMar w:top="1440" w:right="1440" w:bottom="1440" w:left="1440" w:header="794" w:footer="709" w:gutter="0"/>
       <w:pgNumType w:start="1"/>
@@ -30824,7 +31134,21 @@
                         <w:caps/>
                         <w:color w:val="FFFFFF" w:themeColor="background1"/>
                       </w:rPr>
-                      <w:t>MISE EN PLACE D’UNE APPLICATION DE VISUALISATION DE PERFORMANCS ET GESTION D’ENTREPRISE</w:t>
+                      <w:t>MISE EN PLACE D’UNE APPLICATION DE VISUALISATION DE PERFORMANC</w:t>
+                    </w:r>
+                    <w:r>
+                      <w:rPr>
+                        <w:caps/>
+                        <w:color w:val="FFFFFF" w:themeColor="background1"/>
+                      </w:rPr>
+                      <w:t>E</w:t>
+                    </w:r>
+                    <w:r>
+                      <w:rPr>
+                        <w:caps/>
+                        <w:color w:val="FFFFFF" w:themeColor="background1"/>
+                      </w:rPr>
+                      <w:t>S ET GESTION D’ENTREPRISE</w:t>
                     </w:r>
                   </w:p>
                 </w:sdtContent>
@@ -30891,7 +31215,7 @@
                         <w:caps/>
                         <w:color w:val="FFFFFF" w:themeColor="background1"/>
                       </w:rPr>
-                      <w:t>MISE EN PLACE D’UNE APPLICATION DE VISUALISATION DE PERFORMANCS ET GESTION D’ENTREPRISE</w:t>
+                      <w:t>MISE EN PLACE D’UNE APPLICATION DE VISUALISATION DE PERFORMANCES ET GESTION D’ENTREPRISE</w:t>
                     </w:r>
                   </w:p>
                 </w:sdtContent>
@@ -30956,7 +31280,7 @@
                         <w:caps/>
                         <w:color w:val="FFFFFF" w:themeColor="background1"/>
                       </w:rPr>
-                      <w:t>MISE EN PLACE D’UNE APPLICATION DE VISUALISATION DE PERFORMANCS ET GESTION D’ENTREPRISE</w:t>
+                      <w:t>MISE EN PLACE D’UNE APPLICATION DE VISUALISATION DE PERFORMANCES ET GESTION D’ENTREPRISE</w:t>
                     </w:r>
                   </w:p>
                 </w:sdtContent>
@@ -36975,7 +37299,7 @@
         <a:p>
           <a:r>
             <a:rPr lang="fr-CA"/>
-            <a:t>Directeur General </a:t>
+            <a:t>Directeur Général </a:t>
           </a:r>
         </a:p>
       </dgm:t>
@@ -37083,7 +37407,7 @@
         <a:p>
           <a:r>
             <a:rPr lang="fr-CA"/>
-            <a:t>Assistant aux Affaires generales</a:t>
+            <a:t>Assistant aux Affaires générales</a:t>
           </a:r>
         </a:p>
       </dgm:t>
@@ -37119,7 +37443,7 @@
         <a:p>
           <a:r>
             <a:rPr lang="fr-CA"/>
-            <a:t>Assistant chargee des ressources humaines </a:t>
+            <a:t>Assistant chargée des ressources humaines </a:t>
           </a:r>
         </a:p>
       </dgm:t>
@@ -37491,7 +37815,7 @@
   <dgm:whole/>
   <dgm:extLst>
     <a:ext uri="http://schemas.microsoft.com/office/drawing/2008/diagram">
-      <dsp:dataModelExt xmlns:dsp="http://schemas.microsoft.com/office/drawing/2008/diagram" relId="rId19" minVer="http://schemas.openxmlformats.org/drawingml/2006/diagram"/>
+      <dsp:dataModelExt xmlns:dsp="http://schemas.microsoft.com/office/drawing/2008/diagram" relId="rId20" minVer="http://schemas.openxmlformats.org/drawingml/2006/diagram"/>
     </a:ext>
   </dgm:extLst>
 </dgm:dataModel>
@@ -37987,7 +38311,7 @@
           </a:pPr>
           <a:r>
             <a:rPr lang="fr-CA" sz="800" kern="1200"/>
-            <a:t>Directeur General </a:t>
+            <a:t>Directeur Général </a:t>
           </a:r>
         </a:p>
       </dsp:txBody>
@@ -38249,7 +38573,7 @@
           </a:pPr>
           <a:r>
             <a:rPr lang="fr-CA" sz="800" kern="1200"/>
-            <a:t>Assistant aux Affaires generales</a:t>
+            <a:t>Assistant aux Affaires générales</a:t>
           </a:r>
         </a:p>
       </dsp:txBody>
@@ -38380,7 +38704,7 @@
           </a:pPr>
           <a:r>
             <a:rPr lang="fr-CA" sz="800" kern="1200"/>
-            <a:t>Assistant chargee des ressources humaines </a:t>
+            <a:t>Assistant chargée des ressources humaines </a:t>
           </a:r>
         </a:p>
       </dsp:txBody>
@@ -40541,6 +40865,7 @@
   </w:compat>
   <w:rsids>
     <w:rsidRoot w:val="0010249B"/>
+    <w:rsid w:val="00045A05"/>
     <w:rsid w:val="0010249B"/>
     <w:rsid w:val="001B5B9F"/>
     <w:rsid w:val="00461768"/>
@@ -40549,6 +40874,7 @@
     <w:rsid w:val="008D4142"/>
     <w:rsid w:val="008D41BA"/>
     <w:rsid w:val="009219CD"/>
+    <w:rsid w:val="009F0C07"/>
     <w:rsid w:val="00A828C8"/>
     <w:rsid w:val="00D9770B"/>
     <w:rsid w:val="00EE20ED"/>
@@ -41016,10 +41342,6 @@
     <w:name w:val="1F9DC0F7A2724A6491515C44B20B27B2"/>
     <w:rsid w:val="0010249B"/>
   </w:style>
-  <w:style w:type="paragraph" w:customStyle="1" w:styleId="348FC103A7214C518B93659CFC95BC67">
-    <w:name w:val="348FC103A7214C518B93659CFC95BC67"/>
-    <w:rsid w:val="00D9770B"/>
-  </w:style>
   <w:style w:type="paragraph" w:customStyle="1" w:styleId="E73DA4807C65488085A01C9F7C45572F">
     <w:name w:val="E73DA4807C65488085A01C9F7C45572F"/>
     <w:rsid w:val="00D9770B"/>

</xml_diff>

<commit_message>
lock & requirement txt
</commit_message>
<xml_diff>
--- a/RAPPORT DE STAGE.docx
+++ b/RAPPORT DE STAGE.docx
@@ -1142,7 +1142,7 @@
               <w:lang w:val="fr-CA"/>
             </w:rPr>
             <w:drawing>
-              <wp:anchor distT="0" distB="0" distL="114300" distR="114300" simplePos="0" relativeHeight="251657216" behindDoc="1" locked="0" layoutInCell="1" allowOverlap="1" wp14:anchorId="55C9B6D2" wp14:editId="77A07BC0">
+              <wp:anchor distT="0" distB="0" distL="114300" distR="114300" simplePos="0" relativeHeight="251657216" behindDoc="1" locked="0" layoutInCell="1" allowOverlap="1" wp14:anchorId="55C9B6D2" wp14:editId="1AB565A2">
                 <wp:simplePos x="0" y="0"/>
                 <wp:positionH relativeFrom="margin">
                   <wp:posOffset>4337932</wp:posOffset>
@@ -1213,7 +1213,7 @@
               <w:lang w:val="fr-CA"/>
             </w:rPr>
             <w:drawing>
-              <wp:anchor distT="0" distB="0" distL="114300" distR="114300" simplePos="0" relativeHeight="251662336" behindDoc="1" locked="0" layoutInCell="1" allowOverlap="1" wp14:anchorId="5819FEDE" wp14:editId="62B8599A">
+              <wp:anchor distT="0" distB="0" distL="114300" distR="114300" simplePos="0" relativeHeight="251664384" behindDoc="1" locked="0" layoutInCell="1" allowOverlap="1" wp14:anchorId="5819FEDE" wp14:editId="3C08BD03">
                 <wp:simplePos x="0" y="0"/>
                 <wp:positionH relativeFrom="margin">
                   <wp:posOffset>272671</wp:posOffset>
@@ -30354,7 +30354,10 @@
         </w:numPr>
         <w:jc w:val="both"/>
         <w:rPr>
-          <w:noProof w:val="0"/>
+          <w:rStyle w:val="Hyperlink"/>
+          <w:noProof w:val="0"/>
+          <w:color w:val="auto"/>
+          <w:u w:val="none"/>
         </w:rPr>
       </w:pPr>
       <w:hyperlink r:id="rId57" w:history="1">
@@ -30370,12 +30373,24 @@
     <w:p>
       <w:pPr>
         <w:pStyle w:val="BodyText"/>
-        <w:ind w:left="720"/>
+        <w:numPr>
+          <w:ilvl w:val="0"/>
+          <w:numId w:val="28"/>
+        </w:numPr>
         <w:jc w:val="both"/>
         <w:rPr>
           <w:noProof w:val="0"/>
         </w:rPr>
       </w:pPr>
+      <w:hyperlink r:id="rId58" w:history="1">
+        <w:r>
+          <w:rPr>
+            <w:rStyle w:val="Hyperlink"/>
+            <w:noProof w:val="0"/>
+          </w:rPr>
+          <w:t>https://books.agiliq.com/projects/django-admin-cookbook/en/latest/custom_button.html</w:t>
+        </w:r>
+      </w:hyperlink>
     </w:p>
     <w:p>
       <w:pPr>
@@ -30387,9 +30402,30 @@
         </w:rPr>
       </w:pPr>
     </w:p>
+    <w:p>
+      <w:pPr>
+        <w:pStyle w:val="BodyText"/>
+        <w:ind w:left="720"/>
+        <w:jc w:val="both"/>
+        <w:rPr>
+          <w:noProof w:val="0"/>
+        </w:rPr>
+      </w:pPr>
+    </w:p>
+    <w:p>
+      <w:pPr>
+        <w:pStyle w:val="BodyText"/>
+        <w:ind w:left="720"/>
+        <w:jc w:val="both"/>
+        <w:rPr>
+          <w:noProof w:val="0"/>
+          <w:lang w:val="fr-FR"/>
+        </w:rPr>
+      </w:pPr>
+    </w:p>
     <w:sectPr>
-      <w:headerReference w:type="first" r:id="rId58"/>
-      <w:footerReference w:type="first" r:id="rId59"/>
+      <w:headerReference w:type="first" r:id="rId59"/>
+      <w:footerReference w:type="first" r:id="rId60"/>
       <w:pgSz w:w="12240" w:h="15840"/>
       <w:pgMar w:top="1440" w:right="1440" w:bottom="1440" w:left="1440" w:header="794" w:footer="709" w:gutter="0"/>
       <w:pgNumType w:start="1"/>
@@ -40869,12 +40905,12 @@
     <w:rsid w:val="0010249B"/>
     <w:rsid w:val="001B5B9F"/>
     <w:rsid w:val="00461768"/>
+    <w:rsid w:val="005249BD"/>
     <w:rsid w:val="005649BE"/>
     <w:rsid w:val="007332A6"/>
     <w:rsid w:val="008D4142"/>
     <w:rsid w:val="008D41BA"/>
     <w:rsid w:val="009219CD"/>
-    <w:rsid w:val="009F0C07"/>
     <w:rsid w:val="00A828C8"/>
     <w:rsid w:val="00D9770B"/>
     <w:rsid w:val="00EE20ED"/>

</xml_diff>

<commit_message>
lock access on files & changes on search files
</commit_message>
<xml_diff>
--- a/RAPPORT DE STAGE.docx
+++ b/RAPPORT DE STAGE.docx
@@ -1142,7 +1142,7 @@
               <w:lang w:val="fr-CA"/>
             </w:rPr>
             <w:drawing>
-              <wp:anchor distT="0" distB="0" distL="114300" distR="114300" simplePos="0" relativeHeight="251657216" behindDoc="1" locked="0" layoutInCell="1" allowOverlap="1" wp14:anchorId="55C9B6D2" wp14:editId="1AB565A2">
+              <wp:anchor distT="0" distB="0" distL="114300" distR="114300" simplePos="0" relativeHeight="251657216" behindDoc="1" locked="0" layoutInCell="1" allowOverlap="1" wp14:anchorId="55C9B6D2" wp14:editId="0B3761FD">
                 <wp:simplePos x="0" y="0"/>
                 <wp:positionH relativeFrom="margin">
                   <wp:posOffset>4337932</wp:posOffset>
@@ -1213,7 +1213,7 @@
               <w:lang w:val="fr-CA"/>
             </w:rPr>
             <w:drawing>
-              <wp:anchor distT="0" distB="0" distL="114300" distR="114300" simplePos="0" relativeHeight="251664384" behindDoc="1" locked="0" layoutInCell="1" allowOverlap="1" wp14:anchorId="5819FEDE" wp14:editId="3C08BD03">
+              <wp:anchor distT="0" distB="0" distL="114300" distR="114300" simplePos="0" relativeHeight="251669504" behindDoc="1" locked="0" layoutInCell="1" allowOverlap="1" wp14:anchorId="5819FEDE" wp14:editId="66B6DE6E">
                 <wp:simplePos x="0" y="0"/>
                 <wp:positionH relativeFrom="margin">
                   <wp:posOffset>272671</wp:posOffset>
@@ -1478,72 +1478,6 @@
               <w:lang w:val="fr-CA"/>
             </w:rPr>
           </w:pPr>
-          <w:r>
-            <w:rPr>
-              <w:noProof/>
-              <w:lang w:val="fr-CA"/>
-            </w:rPr>
-            <w:lastRenderedPageBreak/>
-            <w:drawing>
-              <wp:inline distT="0" distB="0" distL="0" distR="0" wp14:anchorId="5834855B" wp14:editId="7C83C441">
-                <wp:extent cx="5520519" cy="7396480"/>
-                <wp:effectExtent l="0" t="0" r="0" b="0"/>
-                <wp:docPr id="973324687" name="Picture 1"/>
-                <wp:cNvGraphicFramePr>
-                  <a:graphicFrameLocks xmlns:a="http://schemas.openxmlformats.org/drawingml/2006/main" noChangeAspect="1"/>
-                </wp:cNvGraphicFramePr>
-                <a:graphic xmlns:a="http://schemas.openxmlformats.org/drawingml/2006/main">
-                  <a:graphicData uri="http://schemas.openxmlformats.org/drawingml/2006/picture">
-                    <pic:pic xmlns:pic="http://schemas.openxmlformats.org/drawingml/2006/picture">
-                      <pic:nvPicPr>
-                        <pic:cNvPr id="973324687" name="Picture 973324687"/>
-                        <pic:cNvPicPr/>
-                      </pic:nvPicPr>
-                      <pic:blipFill>
-                        <a:blip r:embed="rId13">
-                          <a:extLst>
-                            <a:ext uri="{28A0092B-C50C-407E-A947-70E740481C1C}">
-                              <a14:useLocalDpi xmlns:a14="http://schemas.microsoft.com/office/drawing/2010/main" val="0"/>
-                            </a:ext>
-                          </a:extLst>
-                        </a:blip>
-                        <a:stretch>
-                          <a:fillRect/>
-                        </a:stretch>
-                      </pic:blipFill>
-                      <pic:spPr>
-                        <a:xfrm>
-                          <a:off x="0" y="0"/>
-                          <a:ext cx="5552080" cy="7438765"/>
-                        </a:xfrm>
-                        <a:prstGeom prst="rect">
-                          <a:avLst/>
-                        </a:prstGeom>
-                      </pic:spPr>
-                    </pic:pic>
-                  </a:graphicData>
-                </a:graphic>
-              </wp:inline>
-            </w:drawing>
-          </w:r>
-        </w:p>
-        <w:p>
-          <w:pPr>
-            <w:rPr>
-              <w:rFonts w:ascii="Times New Roman" w:hAnsi="Times New Roman" w:cs="Times New Roman"/>
-              <w:b/>
-              <w:bCs/>
-              <w:sz w:val="32"/>
-              <w:szCs w:val="32"/>
-              <w:lang w:val="fr-CA"/>
-            </w:rPr>
-          </w:pPr>
-          <w:r>
-            <w:rPr>
-              <w:lang w:val="fr-CA"/>
-            </w:rPr>
-            <w:br w:type="page"/>
-          </w:r>
         </w:p>
         <w:p>
           <w:pPr>
@@ -1558,7 +1492,6 @@
             <w:rPr>
               <w:lang w:val="fr-CA"/>
             </w:rPr>
-            <w:lastRenderedPageBreak/>
             <w:t>REMERCIEMENTS</w:t>
           </w:r>
           <w:bookmarkEnd w:id="0"/>
@@ -2517,22 +2450,6 @@
         </w:p>
         <w:p>
           <w:pPr>
-            <w:jc w:val="both"/>
-            <w:rPr>
-              <w:lang w:val="fr-CA"/>
-            </w:rPr>
-          </w:pPr>
-        </w:p>
-        <w:p>
-          <w:pPr>
-            <w:jc w:val="both"/>
-            <w:rPr>
-              <w:lang w:val="fr-CA"/>
-            </w:rPr>
-          </w:pPr>
-        </w:p>
-        <w:p>
-          <w:pPr>
             <w:pStyle w:val="Heading1"/>
             <w:rPr>
               <w:lang w:val="fr-CA"/>
@@ -2543,6 +2460,7 @@
             <w:rPr>
               <w:lang w:val="fr-CA"/>
             </w:rPr>
+            <w:lastRenderedPageBreak/>
             <w:t>SOMMAIRE</w:t>
           </w:r>
           <w:bookmarkEnd w:id="1"/>
@@ -6052,7 +5970,7 @@
             </w:rPr>
             <w:fldChar w:fldCharType="separate"/>
           </w:r>
-          <w:hyperlink w:anchor="_Toc137789093" w:history="1">
+          <w:hyperlink w:anchor="_Toc138153835" w:history="1">
             <w:r>
               <w:rPr>
                 <w:rStyle w:val="Hyperlink"/>
@@ -6081,7 +5999,7 @@
                 <w:noProof/>
                 <w:webHidden/>
               </w:rPr>
-              <w:instrText xml:space="preserve"> PAGEREF _Toc137789093 \h </w:instrText>
+              <w:instrText xml:space="preserve"> PAGEREF _Toc138153835 \h </w:instrText>
             </w:r>
             <w:r>
               <w:rPr>
@@ -6124,7 +6042,7 @@
               <w:lang w:val="fr-CA" w:eastAsia="fr-CA"/>
             </w:rPr>
           </w:pPr>
-          <w:hyperlink w:anchor="_Toc137789094" w:history="1">
+          <w:hyperlink w:anchor="_Toc138153836" w:history="1">
             <w:r>
               <w:rPr>
                 <w:rStyle w:val="Hyperlink"/>
@@ -6153,7 +6071,7 @@
                 <w:noProof/>
                 <w:webHidden/>
               </w:rPr>
-              <w:instrText xml:space="preserve"> PAGEREF _Toc137789094 \h </w:instrText>
+              <w:instrText xml:space="preserve"> PAGEREF _Toc138153836 \h </w:instrText>
             </w:r>
             <w:r>
               <w:rPr>
@@ -6196,7 +6114,7 @@
               <w:lang w:val="fr-CA" w:eastAsia="fr-CA"/>
             </w:rPr>
           </w:pPr>
-          <w:hyperlink w:anchor="_Toc137789095" w:history="1">
+          <w:hyperlink w:anchor="_Toc138153837" w:history="1">
             <w:r>
               <w:rPr>
                 <w:rStyle w:val="Hyperlink"/>
@@ -6225,7 +6143,7 @@
                 <w:noProof/>
                 <w:webHidden/>
               </w:rPr>
-              <w:instrText xml:space="preserve"> PAGEREF _Toc137789095 \h </w:instrText>
+              <w:instrText xml:space="preserve"> PAGEREF _Toc138153837 \h </w:instrText>
             </w:r>
             <w:r>
               <w:rPr>
@@ -6268,7 +6186,7 @@
               <w:lang w:val="fr-CA" w:eastAsia="fr-CA"/>
             </w:rPr>
           </w:pPr>
-          <w:hyperlink w:anchor="_Toc137789096" w:history="1">
+          <w:hyperlink w:anchor="_Toc138153838" w:history="1">
             <w:r>
               <w:rPr>
                 <w:rStyle w:val="Hyperlink"/>
@@ -6297,7 +6215,7 @@
                 <w:noProof/>
                 <w:webHidden/>
               </w:rPr>
-              <w:instrText xml:space="preserve"> PAGEREF _Toc137789096 \h </w:instrText>
+              <w:instrText xml:space="preserve"> PAGEREF _Toc138153838 \h </w:instrText>
             </w:r>
             <w:r>
               <w:rPr>
@@ -6340,7 +6258,7 @@
               <w:lang w:val="fr-CA" w:eastAsia="fr-CA"/>
             </w:rPr>
           </w:pPr>
-          <w:hyperlink w:anchor="_Toc137789097" w:history="1">
+          <w:hyperlink w:anchor="_Toc138153839" w:history="1">
             <w:r>
               <w:rPr>
                 <w:rStyle w:val="Hyperlink"/>
@@ -6368,7 +6286,7 @@
                 <w:noProof/>
                 <w:webHidden/>
               </w:rPr>
-              <w:instrText xml:space="preserve"> PAGEREF _Toc137789097 \h </w:instrText>
+              <w:instrText xml:space="preserve"> PAGEREF _Toc138153839 \h </w:instrText>
             </w:r>
             <w:r>
               <w:rPr>
@@ -6512,7 +6430,7 @@
             </w:rPr>
             <w:fldChar w:fldCharType="separate"/>
           </w:r>
-          <w:hyperlink w:anchor="_Toc137789159" w:history="1">
+          <w:hyperlink w:anchor="_Toc138153847" w:history="1">
             <w:r>
               <w:rPr>
                 <w:rStyle w:val="Hyperlink"/>
@@ -6541,7 +6459,7 @@
                 <w:noProof/>
                 <w:webHidden/>
               </w:rPr>
-              <w:instrText xml:space="preserve"> PAGEREF _Toc137789159 \h </w:instrText>
+              <w:instrText xml:space="preserve"> PAGEREF _Toc138153847 \h </w:instrText>
             </w:r>
             <w:r>
               <w:rPr>
@@ -6584,7 +6502,7 @@
               <w:lang w:val="fr-CA" w:eastAsia="fr-CA"/>
             </w:rPr>
           </w:pPr>
-          <w:hyperlink w:anchor="_Toc137789160" w:history="1">
+          <w:hyperlink w:anchor="_Toc138153848" w:history="1">
             <w:r>
               <w:rPr>
                 <w:rStyle w:val="Hyperlink"/>
@@ -6613,7 +6531,7 @@
                 <w:noProof/>
                 <w:webHidden/>
               </w:rPr>
-              <w:instrText xml:space="preserve"> PAGEREF _Toc137789160 \h </w:instrText>
+              <w:instrText xml:space="preserve"> PAGEREF _Toc138153848 \h </w:instrText>
             </w:r>
             <w:r>
               <w:rPr>
@@ -6656,7 +6574,7 @@
               <w:lang w:val="fr-CA" w:eastAsia="fr-CA"/>
             </w:rPr>
           </w:pPr>
-          <w:hyperlink w:anchor="_Toc137789161" w:history="1">
+          <w:hyperlink w:anchor="_Toc138153849" w:history="1">
             <w:r>
               <w:rPr>
                 <w:rStyle w:val="Hyperlink"/>
@@ -6685,7 +6603,7 @@
                 <w:noProof/>
                 <w:webHidden/>
               </w:rPr>
-              <w:instrText xml:space="preserve"> PAGEREF _Toc137789161 \h </w:instrText>
+              <w:instrText xml:space="preserve"> PAGEREF _Toc138153849 \h </w:instrText>
             </w:r>
             <w:r>
               <w:rPr>
@@ -6728,7 +6646,7 @@
               <w:lang w:val="fr-CA" w:eastAsia="fr-CA"/>
             </w:rPr>
           </w:pPr>
-          <w:hyperlink w:anchor="_Toc137789162" w:history="1">
+          <w:hyperlink w:anchor="_Toc138153850" w:history="1">
             <w:r>
               <w:rPr>
                 <w:rStyle w:val="Hyperlink"/>
@@ -6757,7 +6675,7 @@
                 <w:noProof/>
                 <w:webHidden/>
               </w:rPr>
-              <w:instrText xml:space="preserve"> PAGEREF _Toc137789162 \h </w:instrText>
+              <w:instrText xml:space="preserve"> PAGEREF _Toc138153850 \h </w:instrText>
             </w:r>
             <w:r>
               <w:rPr>
@@ -6800,7 +6718,7 @@
               <w:lang w:val="fr-CA" w:eastAsia="fr-CA"/>
             </w:rPr>
           </w:pPr>
-          <w:hyperlink w:anchor="_Toc137789163" w:history="1">
+          <w:hyperlink w:anchor="_Toc138153851" w:history="1">
             <w:r>
               <w:rPr>
                 <w:rStyle w:val="Hyperlink"/>
@@ -6829,7 +6747,7 @@
                 <w:noProof/>
                 <w:webHidden/>
               </w:rPr>
-              <w:instrText xml:space="preserve"> PAGEREF _Toc137789163 \h </w:instrText>
+              <w:instrText xml:space="preserve"> PAGEREF _Toc138153851 \h </w:instrText>
             </w:r>
             <w:r>
               <w:rPr>
@@ -6872,7 +6790,7 @@
               <w:lang w:val="fr-CA" w:eastAsia="fr-CA"/>
             </w:rPr>
           </w:pPr>
-          <w:hyperlink w:anchor="_Toc137789164" w:history="1">
+          <w:hyperlink w:anchor="_Toc138153852" w:history="1">
             <w:r>
               <w:rPr>
                 <w:rStyle w:val="Hyperlink"/>
@@ -6901,7 +6819,7 @@
                 <w:noProof/>
                 <w:webHidden/>
               </w:rPr>
-              <w:instrText xml:space="preserve"> PAGEREF _Toc137789164 \h </w:instrText>
+              <w:instrText xml:space="preserve"> PAGEREF _Toc138153852 \h </w:instrText>
             </w:r>
             <w:r>
               <w:rPr>
@@ -6944,7 +6862,7 @@
               <w:lang w:val="fr-CA" w:eastAsia="fr-CA"/>
             </w:rPr>
           </w:pPr>
-          <w:hyperlink w:anchor="_Toc137789165" w:history="1">
+          <w:hyperlink w:anchor="_Toc138153853" w:history="1">
             <w:r>
               <w:rPr>
                 <w:rStyle w:val="Hyperlink"/>
@@ -6972,7 +6890,7 @@
                 <w:noProof/>
                 <w:webHidden/>
               </w:rPr>
-              <w:instrText xml:space="preserve"> PAGEREF _Toc137789165 \h </w:instrText>
+              <w:instrText xml:space="preserve"> PAGEREF _Toc138153853 \h </w:instrText>
             </w:r>
             <w:r>
               <w:rPr>
@@ -7015,7 +6933,7 @@
               <w:lang w:val="fr-CA" w:eastAsia="fr-CA"/>
             </w:rPr>
           </w:pPr>
-          <w:hyperlink w:anchor="_Toc137789166" w:history="1">
+          <w:hyperlink w:anchor="_Toc138153854" w:history="1">
             <w:r>
               <w:rPr>
                 <w:rStyle w:val="Hyperlink"/>
@@ -7044,7 +6962,7 @@
                 <w:noProof/>
                 <w:webHidden/>
               </w:rPr>
-              <w:instrText xml:space="preserve"> PAGEREF _Toc137789166 \h </w:instrText>
+              <w:instrText xml:space="preserve"> PAGEREF _Toc138153854 \h </w:instrText>
             </w:r>
             <w:r>
               <w:rPr>
@@ -7087,7 +7005,7 @@
               <w:lang w:val="fr-CA" w:eastAsia="fr-CA"/>
             </w:rPr>
           </w:pPr>
-          <w:hyperlink w:anchor="_Toc137789167" w:history="1">
+          <w:hyperlink w:anchor="_Toc138153855" w:history="1">
             <w:r>
               <w:rPr>
                 <w:rStyle w:val="Hyperlink"/>
@@ -7116,7 +7034,7 @@
                 <w:noProof/>
                 <w:webHidden/>
               </w:rPr>
-              <w:instrText xml:space="preserve"> PAGEREF _Toc137789167 \h </w:instrText>
+              <w:instrText xml:space="preserve"> PAGEREF _Toc138153855 \h </w:instrText>
             </w:r>
             <w:r>
               <w:rPr>
@@ -7159,7 +7077,7 @@
               <w:lang w:val="fr-CA" w:eastAsia="fr-CA"/>
             </w:rPr>
           </w:pPr>
-          <w:hyperlink w:anchor="_Toc137789168" w:history="1">
+          <w:hyperlink w:anchor="_Toc138153856" w:history="1">
             <w:r>
               <w:rPr>
                 <w:rStyle w:val="Hyperlink"/>
@@ -7187,7 +7105,7 @@
                 <w:noProof/>
                 <w:webHidden/>
               </w:rPr>
-              <w:instrText xml:space="preserve"> PAGEREF _Toc137789168 \h </w:instrText>
+              <w:instrText xml:space="preserve"> PAGEREF _Toc138153856 \h </w:instrText>
             </w:r>
             <w:r>
               <w:rPr>
@@ -7230,7 +7148,7 @@
               <w:lang w:val="fr-CA" w:eastAsia="fr-CA"/>
             </w:rPr>
           </w:pPr>
-          <w:hyperlink w:anchor="_Toc137789169" w:history="1">
+          <w:hyperlink w:anchor="_Toc138153857" w:history="1">
             <w:r>
               <w:rPr>
                 <w:rStyle w:val="Hyperlink"/>
@@ -7259,7 +7177,7 @@
                 <w:noProof/>
                 <w:webHidden/>
               </w:rPr>
-              <w:instrText xml:space="preserve"> PAGEREF _Toc137789169 \h </w:instrText>
+              <w:instrText xml:space="preserve"> PAGEREF _Toc138153857 \h </w:instrText>
             </w:r>
             <w:r>
               <w:rPr>
@@ -7302,7 +7220,7 @@
               <w:lang w:val="fr-CA" w:eastAsia="fr-CA"/>
             </w:rPr>
           </w:pPr>
-          <w:hyperlink w:anchor="_Toc137789170" w:history="1">
+          <w:hyperlink w:anchor="_Toc138153858" w:history="1">
             <w:r>
               <w:rPr>
                 <w:rStyle w:val="Hyperlink"/>
@@ -7331,7 +7249,7 @@
                 <w:noProof/>
                 <w:webHidden/>
               </w:rPr>
-              <w:instrText xml:space="preserve"> PAGEREF _Toc137789170 \h </w:instrText>
+              <w:instrText xml:space="preserve"> PAGEREF _Toc138153858 \h </w:instrText>
             </w:r>
             <w:r>
               <w:rPr>
@@ -7374,7 +7292,7 @@
               <w:lang w:val="fr-CA" w:eastAsia="fr-CA"/>
             </w:rPr>
           </w:pPr>
-          <w:hyperlink w:anchor="_Toc137789171" w:history="1">
+          <w:hyperlink w:anchor="_Toc138153859" w:history="1">
             <w:r>
               <w:rPr>
                 <w:rStyle w:val="Hyperlink"/>
@@ -7403,7 +7321,7 @@
                 <w:noProof/>
                 <w:webHidden/>
               </w:rPr>
-              <w:instrText xml:space="preserve"> PAGEREF _Toc137789171 \h </w:instrText>
+              <w:instrText xml:space="preserve"> PAGEREF _Toc138153859 \h </w:instrText>
             </w:r>
             <w:r>
               <w:rPr>
@@ -7446,7 +7364,7 @@
               <w:lang w:val="fr-CA" w:eastAsia="fr-CA"/>
             </w:rPr>
           </w:pPr>
-          <w:hyperlink w:anchor="_Toc137789172" w:history="1">
+          <w:hyperlink w:anchor="_Toc138153860" w:history="1">
             <w:r>
               <w:rPr>
                 <w:rStyle w:val="Hyperlink"/>
@@ -7475,7 +7393,7 @@
                 <w:noProof/>
                 <w:webHidden/>
               </w:rPr>
-              <w:instrText xml:space="preserve"> PAGEREF _Toc137789172 \h </w:instrText>
+              <w:instrText xml:space="preserve"> PAGEREF _Toc138153860 \h </w:instrText>
             </w:r>
             <w:r>
               <w:rPr>
@@ -7518,7 +7436,7 @@
               <w:lang w:val="fr-CA" w:eastAsia="fr-CA"/>
             </w:rPr>
           </w:pPr>
-          <w:hyperlink w:anchor="_Toc137789173" w:history="1">
+          <w:hyperlink w:anchor="_Toc138153861" w:history="1">
             <w:r>
               <w:rPr>
                 <w:rStyle w:val="Hyperlink"/>
@@ -7547,7 +7465,7 @@
                 <w:noProof/>
                 <w:webHidden/>
               </w:rPr>
-              <w:instrText xml:space="preserve"> PAGEREF _Toc137789173 \h </w:instrText>
+              <w:instrText xml:space="preserve"> PAGEREF _Toc138153861 \h </w:instrText>
             </w:r>
             <w:r>
               <w:rPr>
@@ -7590,7 +7508,7 @@
               <w:lang w:val="fr-CA" w:eastAsia="fr-CA"/>
             </w:rPr>
           </w:pPr>
-          <w:hyperlink w:anchor="_Toc137789174" w:history="1">
+          <w:hyperlink w:anchor="_Toc138153862" w:history="1">
             <w:r>
               <w:rPr>
                 <w:rStyle w:val="Hyperlink"/>
@@ -7619,7 +7537,7 @@
                 <w:noProof/>
                 <w:webHidden/>
               </w:rPr>
-              <w:instrText xml:space="preserve"> PAGEREF _Toc137789174 \h </w:instrText>
+              <w:instrText xml:space="preserve"> PAGEREF _Toc138153862 \h </w:instrText>
             </w:r>
             <w:r>
               <w:rPr>
@@ -7662,7 +7580,7 @@
               <w:lang w:val="fr-CA" w:eastAsia="fr-CA"/>
             </w:rPr>
           </w:pPr>
-          <w:hyperlink w:anchor="_Toc137789175" w:history="1">
+          <w:hyperlink w:anchor="_Toc138153863" w:history="1">
             <w:r>
               <w:rPr>
                 <w:rStyle w:val="Hyperlink"/>
@@ -7691,7 +7609,7 @@
                 <w:noProof/>
                 <w:webHidden/>
               </w:rPr>
-              <w:instrText xml:space="preserve"> PAGEREF _Toc137789175 \h </w:instrText>
+              <w:instrText xml:space="preserve"> PAGEREF _Toc138153863 \h </w:instrText>
             </w:r>
             <w:r>
               <w:rPr>
@@ -7734,7 +7652,7 @@
               <w:lang w:val="fr-CA" w:eastAsia="fr-CA"/>
             </w:rPr>
           </w:pPr>
-          <w:hyperlink w:anchor="_Toc137789176" w:history="1">
+          <w:hyperlink w:anchor="_Toc138153864" w:history="1">
             <w:r>
               <w:rPr>
                 <w:rStyle w:val="Hyperlink"/>
@@ -7763,7 +7681,7 @@
                 <w:noProof/>
                 <w:webHidden/>
               </w:rPr>
-              <w:instrText xml:space="preserve"> PAGEREF _Toc137789176 \h </w:instrText>
+              <w:instrText xml:space="preserve"> PAGEREF _Toc138153864 \h </w:instrText>
             </w:r>
             <w:r>
               <w:rPr>
@@ -7822,14 +7740,6 @@
             </w:rPr>
             <w:br w:type="page"/>
           </w:r>
-        </w:p>
-        <w:p>
-          <w:pPr>
-            <w:jc w:val="both"/>
-            <w:rPr>
-              <w:lang w:val="fr-CA"/>
-            </w:rPr>
-          </w:pPr>
         </w:p>
         <w:p>
           <w:pPr>
@@ -9447,8 +9357,8 @@
               <w:lang w:val="en-US"/>
             </w:rPr>
             <w:sectPr>
-              <w:headerReference w:type="first" r:id="rId14"/>
-              <w:footerReference w:type="first" r:id="rId15"/>
+              <w:headerReference w:type="first" r:id="rId13"/>
+              <w:footerReference w:type="first" r:id="rId14"/>
               <w:pgSz w:w="12240" w:h="15840"/>
               <w:pgMar w:top="1440" w:right="1440" w:bottom="1440" w:left="1440" w:header="794" w:footer="709" w:gutter="0"/>
               <w:pgNumType w:fmt="lowerRoman" w:start="1"/>
@@ -10901,7 +10811,7 @@
           <w:lang w:val="fr-CA"/>
         </w:rPr>
       </w:pPr>
-      <w:bookmarkStart w:id="20" w:name="_Toc137789093"/>
+      <w:bookmarkStart w:id="20" w:name="_Toc138153835"/>
       <w:r>
         <w:rPr>
           <w:rFonts w:ascii="Times New Roman" w:hAnsi="Times New Roman" w:cs="Times New Roman"/>
@@ -11151,7 +11061,7 @@
                 <w:lang w:val="fr-CA"/>
               </w:rPr>
             </w:pPr>
-            <w:bookmarkStart w:id="23" w:name="_Toc137789159"/>
+            <w:bookmarkStart w:id="23" w:name="_Toc138153847"/>
             <w:r>
               <w:rPr>
                 <w:rFonts w:ascii="Times New Roman" w:hAnsi="Times New Roman" w:cs="Times New Roman"/>
@@ -13623,7 +13533,7 @@
             <wp:cNvGraphicFramePr/>
             <a:graphic xmlns:a="http://schemas.openxmlformats.org/drawingml/2006/main">
               <a:graphicData uri="http://schemas.openxmlformats.org/drawingml/2006/diagram">
-                <dgm:relIds xmlns:dgm="http://schemas.openxmlformats.org/drawingml/2006/diagram" xmlns:r="http://schemas.openxmlformats.org/officeDocument/2006/relationships" r:dm="rId16" r:lo="rId17" r:qs="rId18" r:cs="rId19"/>
+                <dgm:relIds xmlns:dgm="http://schemas.openxmlformats.org/drawingml/2006/diagram" xmlns:r="http://schemas.openxmlformats.org/officeDocument/2006/relationships" r:dm="rId15" r:lo="rId16" r:qs="rId17" r:cs="rId18"/>
               </a:graphicData>
             </a:graphic>
           </wp:inline>
@@ -13640,7 +13550,7 @@
           <w:lang w:val="fr-CA"/>
         </w:rPr>
       </w:pPr>
-      <w:bookmarkStart w:id="30" w:name="_Toc137789160"/>
+      <w:bookmarkStart w:id="30" w:name="_Toc138153848"/>
       <w:r>
         <w:rPr>
           <w:rFonts w:ascii="Times New Roman" w:hAnsi="Times New Roman" w:cs="Times New Roman"/>
@@ -16635,7 +16545,7 @@
                     <pic:cNvPicPr/>
                   </pic:nvPicPr>
                   <pic:blipFill>
-                    <a:blip r:embed="rId21">
+                    <a:blip r:embed="rId20">
                       <a:extLst>
                         <a:ext uri="{28A0092B-C50C-407E-A947-70E740481C1C}">
                           <a14:useLocalDpi xmlns:a14="http://schemas.microsoft.com/office/drawing/2010/main" val="0"/>
@@ -16671,7 +16581,7 @@
           <w:lang w:val="fr-CA"/>
         </w:rPr>
       </w:pPr>
-      <w:bookmarkStart w:id="40" w:name="_Toc137789161"/>
+      <w:bookmarkStart w:id="40" w:name="_Toc138153849"/>
       <w:r>
         <w:rPr>
           <w:rFonts w:ascii="Times New Roman" w:hAnsi="Times New Roman" w:cs="Times New Roman"/>
@@ -16779,7 +16689,21 @@
           <w:b/>
           <w:bCs/>
         </w:rPr>
-        <w:t xml:space="preserve">couleur bleu </w:t>
+        <w:t>couleur bleu</w:t>
+      </w:r>
+      <w:r>
+        <w:rPr>
+          <w:b/>
+          <w:bCs/>
+        </w:rPr>
+        <w:t>e</w:t>
+      </w:r>
+      <w:r>
+        <w:rPr>
+          <w:b/>
+          <w:bCs/>
+        </w:rPr>
+        <w:t xml:space="preserve"> </w:t>
       </w:r>
       <w:r>
         <w:t xml:space="preserve"> sur l’illustration : </w:t>
@@ -16818,7 +16742,7 @@
                     <pic:cNvPicPr/>
                   </pic:nvPicPr>
                   <pic:blipFill>
-                    <a:blip r:embed="rId22">
+                    <a:blip r:embed="rId21">
                       <a:extLst>
                         <a:ext uri="{28A0092B-C50C-407E-A947-70E740481C1C}">
                           <a14:useLocalDpi xmlns:a14="http://schemas.microsoft.com/office/drawing/2010/main" val="0"/>
@@ -16854,7 +16778,7 @@
           <w:lang w:val="fr-CA"/>
         </w:rPr>
       </w:pPr>
-      <w:bookmarkStart w:id="41" w:name="_Toc137789162"/>
+      <w:bookmarkStart w:id="41" w:name="_Toc138153850"/>
       <w:r>
         <w:rPr>
           <w:rFonts w:ascii="Times New Roman" w:hAnsi="Times New Roman" w:cs="Times New Roman"/>
@@ -17225,7 +17149,7 @@
           <w:lang w:val="fr-CA"/>
         </w:rPr>
       </w:pPr>
-      <w:bookmarkStart w:id="44" w:name="_Toc137789094"/>
+      <w:bookmarkStart w:id="44" w:name="_Toc138153836"/>
       <w:r>
         <w:rPr>
           <w:rFonts w:ascii="Times New Roman" w:hAnsi="Times New Roman" w:cs="Times New Roman"/>
@@ -18539,7 +18463,7 @@
                     <pic:cNvPicPr/>
                   </pic:nvPicPr>
                   <pic:blipFill>
-                    <a:blip r:embed="rId23">
+                    <a:blip r:embed="rId22">
                       <a:extLst>
                         <a:ext uri="{28A0092B-C50C-407E-A947-70E740481C1C}">
                           <a14:useLocalDpi xmlns:a14="http://schemas.microsoft.com/office/drawing/2010/main" val="0"/>
@@ -18575,7 +18499,7 @@
           <w:lang w:val="fr-CA"/>
         </w:rPr>
       </w:pPr>
-      <w:bookmarkStart w:id="46" w:name="_Toc137789163"/>
+      <w:bookmarkStart w:id="46" w:name="_Toc138153851"/>
       <w:r>
         <w:rPr>
           <w:rFonts w:ascii="Times New Roman" w:hAnsi="Times New Roman" w:cs="Times New Roman"/>
@@ -19090,7 +19014,7 @@
                     <pic:cNvPicPr/>
                   </pic:nvPicPr>
                   <pic:blipFill rotWithShape="1">
-                    <a:blip r:embed="rId24">
+                    <a:blip r:embed="rId23">
                       <a:extLst>
                         <a:ext uri="{28A0092B-C50C-407E-A947-70E740481C1C}">
                           <a14:useLocalDpi xmlns:a14="http://schemas.microsoft.com/office/drawing/2010/main" val="0"/>
@@ -19133,7 +19057,7 @@
           <w:lang w:val="fr-CA"/>
         </w:rPr>
       </w:pPr>
-      <w:bookmarkStart w:id="47" w:name="_Toc137789164"/>
+      <w:bookmarkStart w:id="47" w:name="_Toc138153852"/>
       <w:r>
         <w:rPr>
           <w:rFonts w:ascii="Times New Roman" w:hAnsi="Times New Roman" w:cs="Times New Roman"/>
@@ -19409,7 +19333,7 @@
                     <pic:cNvPicPr/>
                   </pic:nvPicPr>
                   <pic:blipFill rotWithShape="1">
-                    <a:blip r:embed="rId25">
+                    <a:blip r:embed="rId24">
                       <a:extLst>
                         <a:ext uri="{28A0092B-C50C-407E-A947-70E740481C1C}">
                           <a14:useLocalDpi xmlns:a14="http://schemas.microsoft.com/office/drawing/2010/main" val="0"/>
@@ -19451,7 +19375,7 @@
           <w:rFonts w:ascii="Times New Roman" w:hAnsi="Times New Roman" w:cs="Times New Roman"/>
         </w:rPr>
       </w:pPr>
-      <w:bookmarkStart w:id="48" w:name="_Toc137789165"/>
+      <w:bookmarkStart w:id="48" w:name="_Toc138153853"/>
       <w:r>
         <w:rPr>
           <w:rFonts w:ascii="Times New Roman" w:hAnsi="Times New Roman" w:cs="Times New Roman"/>
@@ -19897,7 +19821,7 @@
                     <pic:cNvPicPr/>
                   </pic:nvPicPr>
                   <pic:blipFill>
-                    <a:blip r:embed="rId26">
+                    <a:blip r:embed="rId25">
                       <a:extLst>
                         <a:ext uri="{28A0092B-C50C-407E-A947-70E740481C1C}">
                           <a14:useLocalDpi xmlns:a14="http://schemas.microsoft.com/office/drawing/2010/main" val="0"/>
@@ -19935,7 +19859,7 @@
           <w:lang w:val="fr-CA"/>
         </w:rPr>
       </w:pPr>
-      <w:bookmarkStart w:id="49" w:name="_Toc137789166"/>
+      <w:bookmarkStart w:id="49" w:name="_Toc138153854"/>
       <w:r>
         <w:rPr>
           <w:rFonts w:ascii="Times New Roman" w:hAnsi="Times New Roman" w:cs="Times New Roman"/>
@@ -21048,7 +20972,7 @@
                     <pic:cNvPicPr/>
                   </pic:nvPicPr>
                   <pic:blipFill>
-                    <a:blip r:embed="rId27" cstate="print">
+                    <a:blip r:embed="rId26" cstate="print">
                       <a:extLst>
                         <a:ext uri="{28A0092B-C50C-407E-A947-70E740481C1C}">
                           <a14:useLocalDpi xmlns:a14="http://schemas.microsoft.com/office/drawing/2010/main" val="0"/>
@@ -21084,7 +21008,7 @@
           <w:lang w:val="fr-CA"/>
         </w:rPr>
       </w:pPr>
-      <w:bookmarkStart w:id="53" w:name="_Toc137789167"/>
+      <w:bookmarkStart w:id="53" w:name="_Toc138153855"/>
       <w:r>
         <w:rPr>
           <w:rFonts w:ascii="Times New Roman" w:hAnsi="Times New Roman" w:cs="Times New Roman"/>
@@ -21497,7 +21421,7 @@
                     <pic:cNvPicPr/>
                   </pic:nvPicPr>
                   <pic:blipFill>
-                    <a:blip r:embed="rId28">
+                    <a:blip r:embed="rId27">
                       <a:extLst>
                         <a:ext uri="{28A0092B-C50C-407E-A947-70E740481C1C}">
                           <a14:useLocalDpi xmlns:a14="http://schemas.microsoft.com/office/drawing/2010/main" val="0"/>
@@ -21532,7 +21456,7 @@
           <w:lang w:val="fr-CA"/>
         </w:rPr>
       </w:pPr>
-      <w:bookmarkStart w:id="54" w:name="_Toc137789168"/>
+      <w:bookmarkStart w:id="54" w:name="_Toc138153856"/>
       <w:r>
         <w:rPr>
           <w:lang w:val="fr-CA"/>
@@ -21745,7 +21669,7 @@
           <w:lang w:val="fr-CA"/>
         </w:rPr>
       </w:pPr>
-      <w:bookmarkStart w:id="56" w:name="_Toc137789095"/>
+      <w:bookmarkStart w:id="56" w:name="_Toc138153837"/>
       <w:r>
         <w:rPr>
           <w:rFonts w:ascii="Times New Roman" w:hAnsi="Times New Roman" w:cs="Times New Roman"/>
@@ -22582,7 +22506,7 @@
                     <pic:cNvPicPr/>
                   </pic:nvPicPr>
                   <pic:blipFill>
-                    <a:blip r:embed="rId29">
+                    <a:blip r:embed="rId28">
                       <a:extLst>
                         <a:ext uri="{28A0092B-C50C-407E-A947-70E740481C1C}">
                           <a14:useLocalDpi xmlns:a14="http://schemas.microsoft.com/office/drawing/2010/main" val="0"/>
@@ -22618,7 +22542,7 @@
           <w:lang w:val="fr-CA"/>
         </w:rPr>
       </w:pPr>
-      <w:bookmarkStart w:id="57" w:name="_Toc137789169"/>
+      <w:bookmarkStart w:id="57" w:name="_Toc138153857"/>
       <w:r>
         <w:rPr>
           <w:rFonts w:ascii="Times New Roman" w:hAnsi="Times New Roman" w:cs="Times New Roman"/>
@@ -22770,7 +22694,7 @@
           <w:lang w:val="fr-CA"/>
         </w:rPr>
       </w:pPr>
-      <w:bookmarkStart w:id="58" w:name="_Toc137789096"/>
+      <w:bookmarkStart w:id="58" w:name="_Toc138153838"/>
       <w:r>
         <w:rPr>
           <w:rFonts w:ascii="Times New Roman" w:hAnsi="Times New Roman" w:cs="Times New Roman"/>
@@ -24076,7 +24000,7 @@
                     <pic:cNvPicPr/>
                   </pic:nvPicPr>
                   <pic:blipFill>
-                    <a:blip r:embed="rId30" cstate="print">
+                    <a:blip r:embed="rId29" cstate="print">
                       <a:extLst>
                         <a:ext uri="{28A0092B-C50C-407E-A947-70E740481C1C}">
                           <a14:useLocalDpi xmlns:a14="http://schemas.microsoft.com/office/drawing/2010/main" val="0"/>
@@ -24112,7 +24036,7 @@
           <w:lang w:val="fr-CA"/>
         </w:rPr>
       </w:pPr>
-      <w:bookmarkStart w:id="59" w:name="_Toc137789170"/>
+      <w:bookmarkStart w:id="59" w:name="_Toc138153858"/>
       <w:r>
         <w:rPr>
           <w:rFonts w:ascii="Times New Roman" w:hAnsi="Times New Roman" w:cs="Times New Roman"/>
@@ -24767,7 +24691,7 @@
                     <pic:cNvPicPr/>
                   </pic:nvPicPr>
                   <pic:blipFill>
-                    <a:blip r:embed="rId31">
+                    <a:blip r:embed="rId30">
                       <a:extLst>
                         <a:ext uri="{28A0092B-C50C-407E-A947-70E740481C1C}">
                           <a14:useLocalDpi xmlns:a14="http://schemas.microsoft.com/office/drawing/2010/main" val="0"/>
@@ -24803,7 +24727,7 @@
           <w:lang w:val="fr-CA"/>
         </w:rPr>
       </w:pPr>
-      <w:bookmarkStart w:id="62" w:name="_Toc137789171"/>
+      <w:bookmarkStart w:id="62" w:name="_Toc138153859"/>
       <w:r>
         <w:rPr>
           <w:rFonts w:ascii="Times New Roman" w:hAnsi="Times New Roman" w:cs="Times New Roman"/>
@@ -25680,7 +25604,7 @@
           <w:rFonts w:ascii="Times New Roman" w:hAnsi="Times New Roman" w:cs="Times New Roman"/>
         </w:rPr>
       </w:pPr>
-      <w:bookmarkStart w:id="66" w:name="_Toc137789097"/>
+      <w:bookmarkStart w:id="66" w:name="_Toc138153839"/>
       <w:r>
         <w:rPr>
           <w:rFonts w:ascii="Times New Roman" w:hAnsi="Times New Roman" w:cs="Times New Roman"/>
@@ -27031,7 +26955,7 @@
                     <pic:cNvPicPr/>
                   </pic:nvPicPr>
                   <pic:blipFill>
-                    <a:blip r:embed="rId32">
+                    <a:blip r:embed="rId31">
                       <a:extLst>
                         <a:ext uri="{28A0092B-C50C-407E-A947-70E740481C1C}">
                           <a14:useLocalDpi xmlns:a14="http://schemas.microsoft.com/office/drawing/2010/main" val="0"/>
@@ -27067,7 +26991,7 @@
           <w:lang w:val="fr-CA"/>
         </w:rPr>
       </w:pPr>
-      <w:bookmarkStart w:id="68" w:name="_Toc137789172"/>
+      <w:bookmarkStart w:id="68" w:name="_Toc138153860"/>
       <w:r>
         <w:rPr>
           <w:rFonts w:ascii="Times New Roman" w:hAnsi="Times New Roman" w:cs="Times New Roman"/>
@@ -27624,7 +27548,7 @@
                     <pic:cNvPicPr/>
                   </pic:nvPicPr>
                   <pic:blipFill>
-                    <a:blip r:embed="rId33">
+                    <a:blip r:embed="rId32">
                       <a:extLst>
                         <a:ext uri="{28A0092B-C50C-407E-A947-70E740481C1C}">
                           <a14:useLocalDpi xmlns:a14="http://schemas.microsoft.com/office/drawing/2010/main" val="0"/>
@@ -27662,7 +27586,7 @@
           <w:lang w:val="fr-CA"/>
         </w:rPr>
       </w:pPr>
-      <w:bookmarkStart w:id="69" w:name="_Toc137789173"/>
+      <w:bookmarkStart w:id="69" w:name="_Toc138153861"/>
       <w:r>
         <w:rPr>
           <w:rFonts w:ascii="Times New Roman" w:hAnsi="Times New Roman" w:cs="Times New Roman"/>
@@ -27845,7 +27769,7 @@
                     <pic:cNvPicPr/>
                   </pic:nvPicPr>
                   <pic:blipFill>
-                    <a:blip r:embed="rId34">
+                    <a:blip r:embed="rId33">
                       <a:extLst>
                         <a:ext uri="{28A0092B-C50C-407E-A947-70E740481C1C}">
                           <a14:useLocalDpi xmlns:a14="http://schemas.microsoft.com/office/drawing/2010/main" val="0"/>
@@ -27881,7 +27805,7 @@
           <w:lang w:val="fr-CA"/>
         </w:rPr>
       </w:pPr>
-      <w:bookmarkStart w:id="70" w:name="_Toc137789174"/>
+      <w:bookmarkStart w:id="70" w:name="_Toc138153862"/>
       <w:r>
         <w:rPr>
           <w:rFonts w:ascii="Times New Roman" w:hAnsi="Times New Roman" w:cs="Times New Roman"/>
@@ -28121,7 +28045,7 @@
                     <pic:cNvPicPr/>
                   </pic:nvPicPr>
                   <pic:blipFill>
-                    <a:blip r:embed="rId35">
+                    <a:blip r:embed="rId34">
                       <a:extLst>
                         <a:ext uri="{28A0092B-C50C-407E-A947-70E740481C1C}">
                           <a14:useLocalDpi xmlns:a14="http://schemas.microsoft.com/office/drawing/2010/main" val="0"/>
@@ -28157,7 +28081,7 @@
           <w:lang w:val="fr-CA"/>
         </w:rPr>
       </w:pPr>
-      <w:bookmarkStart w:id="71" w:name="_Toc137789175"/>
+      <w:bookmarkStart w:id="71" w:name="_Toc138153863"/>
       <w:r>
         <w:rPr>
           <w:rFonts w:ascii="Times New Roman" w:hAnsi="Times New Roman" w:cs="Times New Roman"/>
@@ -28303,7 +28227,7 @@
                     <pic:cNvPicPr/>
                   </pic:nvPicPr>
                   <pic:blipFill rotWithShape="1">
-                    <a:blip r:embed="rId36">
+                    <a:blip r:embed="rId35">
                       <a:extLst>
                         <a:ext uri="{28A0092B-C50C-407E-A947-70E740481C1C}">
                           <a14:useLocalDpi xmlns:a14="http://schemas.microsoft.com/office/drawing/2010/main" val="0"/>
@@ -28346,7 +28270,7 @@
           <w:lang w:val="fr-CA"/>
         </w:rPr>
       </w:pPr>
-      <w:bookmarkStart w:id="72" w:name="_Toc137789176"/>
+      <w:bookmarkStart w:id="72" w:name="_Toc138153864"/>
       <w:r>
         <w:rPr>
           <w:rFonts w:ascii="Times New Roman" w:hAnsi="Times New Roman" w:cs="Times New Roman"/>
@@ -29917,7 +29841,7 @@
           <w:noProof w:val="0"/>
         </w:rPr>
       </w:pPr>
-      <w:hyperlink r:id="rId37" w:history="1">
+      <w:hyperlink r:id="rId36" w:history="1">
         <w:r>
           <w:rPr>
             <w:rStyle w:val="Hyperlink"/>
@@ -29939,7 +29863,7 @@
           <w:noProof w:val="0"/>
         </w:rPr>
       </w:pPr>
-      <w:hyperlink r:id="rId38" w:history="1">
+      <w:hyperlink r:id="rId37" w:history="1">
         <w:r>
           <w:rPr>
             <w:rStyle w:val="Hyperlink"/>
@@ -29961,7 +29885,7 @@
           <w:noProof w:val="0"/>
         </w:rPr>
       </w:pPr>
-      <w:hyperlink r:id="rId39" w:history="1">
+      <w:hyperlink r:id="rId38" w:history="1">
         <w:r>
           <w:rPr>
             <w:rStyle w:val="Hyperlink"/>
@@ -29983,7 +29907,7 @@
           <w:noProof w:val="0"/>
         </w:rPr>
       </w:pPr>
-      <w:hyperlink r:id="rId40" w:history="1">
+      <w:hyperlink r:id="rId39" w:history="1">
         <w:r>
           <w:rPr>
             <w:rStyle w:val="Hyperlink"/>
@@ -30005,7 +29929,7 @@
           <w:noProof w:val="0"/>
         </w:rPr>
       </w:pPr>
-      <w:hyperlink r:id="rId41" w:history="1">
+      <w:hyperlink r:id="rId40" w:history="1">
         <w:r>
           <w:rPr>
             <w:rStyle w:val="Hyperlink"/>
@@ -30027,7 +29951,7 @@
           <w:noProof w:val="0"/>
         </w:rPr>
       </w:pPr>
-      <w:hyperlink r:id="rId42" w:anchor="getting-started" w:history="1">
+      <w:hyperlink r:id="rId41" w:anchor="getting-started" w:history="1">
         <w:r>
           <w:rPr>
             <w:rStyle w:val="Hyperlink"/>
@@ -30049,7 +29973,7 @@
           <w:noProof w:val="0"/>
         </w:rPr>
       </w:pPr>
-      <w:hyperlink r:id="rId43" w:history="1">
+      <w:hyperlink r:id="rId42" w:history="1">
         <w:r>
           <w:rPr>
             <w:rStyle w:val="Hyperlink"/>
@@ -30071,7 +29995,7 @@
           <w:noProof w:val="0"/>
         </w:rPr>
       </w:pPr>
-      <w:hyperlink r:id="rId44" w:history="1">
+      <w:hyperlink r:id="rId43" w:history="1">
         <w:r>
           <w:rPr>
             <w:rStyle w:val="Hyperlink"/>
@@ -30093,7 +30017,7 @@
           <w:noProof w:val="0"/>
         </w:rPr>
       </w:pPr>
-      <w:hyperlink r:id="rId45" w:anchor="penci-Permissions-in-Django" w:history="1">
+      <w:hyperlink r:id="rId44" w:anchor="penci-Permissions-in-Django" w:history="1">
         <w:r>
           <w:rPr>
             <w:rStyle w:val="Hyperlink"/>
@@ -30115,7 +30039,7 @@
           <w:noProof w:val="0"/>
         </w:rPr>
       </w:pPr>
-      <w:hyperlink r:id="rId46" w:history="1">
+      <w:hyperlink r:id="rId45" w:history="1">
         <w:r>
           <w:rPr>
             <w:rStyle w:val="Hyperlink"/>
@@ -30137,7 +30061,7 @@
           <w:noProof w:val="0"/>
         </w:rPr>
       </w:pPr>
-      <w:hyperlink r:id="rId47" w:history="1">
+      <w:hyperlink r:id="rId46" w:history="1">
         <w:r>
           <w:rPr>
             <w:rStyle w:val="Hyperlink"/>
@@ -30159,7 +30083,7 @@
           <w:noProof w:val="0"/>
         </w:rPr>
       </w:pPr>
-      <w:hyperlink r:id="rId48" w:history="1">
+      <w:hyperlink r:id="rId47" w:history="1">
         <w:r>
           <w:rPr>
             <w:rStyle w:val="Hyperlink"/>
@@ -30181,7 +30105,7 @@
           <w:noProof w:val="0"/>
         </w:rPr>
       </w:pPr>
-      <w:hyperlink r:id="rId49" w:history="1">
+      <w:hyperlink r:id="rId48" w:history="1">
         <w:r>
           <w:rPr>
             <w:rStyle w:val="Hyperlink"/>
@@ -30203,7 +30127,7 @@
           <w:noProof w:val="0"/>
         </w:rPr>
       </w:pPr>
-      <w:hyperlink r:id="rId50" w:history="1">
+      <w:hyperlink r:id="rId49" w:history="1">
         <w:r>
           <w:rPr>
             <w:rStyle w:val="Hyperlink"/>
@@ -30225,7 +30149,7 @@
           <w:noProof w:val="0"/>
         </w:rPr>
       </w:pPr>
-      <w:hyperlink r:id="rId51" w:history="1">
+      <w:hyperlink r:id="rId50" w:history="1">
         <w:r>
           <w:rPr>
             <w:rStyle w:val="Hyperlink"/>
@@ -30247,7 +30171,7 @@
           <w:noProof w:val="0"/>
         </w:rPr>
       </w:pPr>
-      <w:hyperlink r:id="rId52" w:history="1">
+      <w:hyperlink r:id="rId51" w:history="1">
         <w:r>
           <w:rPr>
             <w:rStyle w:val="Hyperlink"/>
@@ -30269,7 +30193,7 @@
           <w:noProof w:val="0"/>
         </w:rPr>
       </w:pPr>
-      <w:hyperlink r:id="rId53" w:history="1">
+      <w:hyperlink r:id="rId52" w:history="1">
         <w:r>
           <w:rPr>
             <w:rStyle w:val="Hyperlink"/>
@@ -30291,7 +30215,7 @@
           <w:noProof w:val="0"/>
         </w:rPr>
       </w:pPr>
-      <w:hyperlink r:id="rId54" w:history="1">
+      <w:hyperlink r:id="rId53" w:history="1">
         <w:r>
           <w:rPr>
             <w:rStyle w:val="Hyperlink"/>
@@ -30313,7 +30237,7 @@
           <w:noProof w:val="0"/>
         </w:rPr>
       </w:pPr>
-      <w:hyperlink r:id="rId55" w:history="1">
+      <w:hyperlink r:id="rId54" w:history="1">
         <w:r>
           <w:rPr>
             <w:rStyle w:val="Hyperlink"/>
@@ -30335,7 +30259,7 @@
           <w:noProof w:val="0"/>
         </w:rPr>
       </w:pPr>
-      <w:hyperlink r:id="rId56" w:history="1">
+      <w:hyperlink r:id="rId55" w:history="1">
         <w:r>
           <w:rPr>
             <w:rStyle w:val="Hyperlink"/>
@@ -30360,7 +30284,7 @@
           <w:u w:val="none"/>
         </w:rPr>
       </w:pPr>
-      <w:hyperlink r:id="rId57" w:history="1">
+      <w:hyperlink r:id="rId56" w:history="1">
         <w:r>
           <w:rPr>
             <w:rStyle w:val="Hyperlink"/>
@@ -30382,7 +30306,7 @@
           <w:noProof w:val="0"/>
         </w:rPr>
       </w:pPr>
-      <w:hyperlink r:id="rId58" w:history="1">
+      <w:hyperlink r:id="rId57" w:history="1">
         <w:r>
           <w:rPr>
             <w:rStyle w:val="Hyperlink"/>
@@ -30424,8 +30348,8 @@
       </w:pPr>
     </w:p>
     <w:sectPr>
-      <w:headerReference w:type="first" r:id="rId59"/>
-      <w:footerReference w:type="first" r:id="rId60"/>
+      <w:headerReference w:type="first" r:id="rId58"/>
+      <w:footerReference w:type="first" r:id="rId59"/>
       <w:pgSz w:w="12240" w:h="15840"/>
       <w:pgMar w:top="1440" w:right="1440" w:bottom="1440" w:left="1440" w:header="794" w:footer="709" w:gutter="0"/>
       <w:pgNumType w:start="1"/>
@@ -37851,7 +37775,7 @@
   <dgm:whole/>
   <dgm:extLst>
     <a:ext uri="http://schemas.microsoft.com/office/drawing/2008/diagram">
-      <dsp:dataModelExt xmlns:dsp="http://schemas.microsoft.com/office/drawing/2008/diagram" relId="rId20" minVer="http://schemas.openxmlformats.org/drawingml/2006/diagram"/>
+      <dsp:dataModelExt xmlns:dsp="http://schemas.microsoft.com/office/drawing/2008/diagram" relId="rId19" minVer="http://schemas.openxmlformats.org/drawingml/2006/diagram"/>
     </a:ext>
   </dgm:extLst>
 </dgm:dataModel>
@@ -40905,9 +40829,9 @@
     <w:rsid w:val="0010249B"/>
     <w:rsid w:val="001B5B9F"/>
     <w:rsid w:val="00461768"/>
-    <w:rsid w:val="005249BD"/>
     <w:rsid w:val="005649BE"/>
     <w:rsid w:val="007332A6"/>
+    <w:rsid w:val="00773AE8"/>
     <w:rsid w:val="008D4142"/>
     <w:rsid w:val="008D41BA"/>
     <w:rsid w:val="009219CD"/>

</xml_diff>